<commit_message>
Atualização de atributos das tabelas 'Categoria' e 'Usuário'
</commit_message>
<xml_diff>
--- a/Definicao Atributos BD/Relatório Projeto Integrador - Atributos Banco de Dados.docx
+++ b/Definicao Atributos BD/Relatório Projeto Integrador - Atributos Banco de Dados.docx
@@ -171,7 +171,25 @@
           <w:sz w:val="24"/>
           <w:szCs w:val="24"/>
         </w:rPr>
-        <w:t xml:space="preserve">Id - </w:t>
+        <w:t xml:space="preserve">id </w:t>
+      </w:r>
+      <w:proofErr w:type="spellStart"/>
+      <w:r>
+        <w:rPr>
+          <w:rFonts w:ascii="Helvetica" w:eastAsia="Helvetica Neue" w:hAnsi="Helvetica" w:cs="Helvetica"/>
+          <w:sz w:val="24"/>
+          <w:szCs w:val="24"/>
+        </w:rPr>
+        <w:t>integer</w:t>
+      </w:r>
+      <w:proofErr w:type="spellEnd"/>
+      <w:r>
+        <w:rPr>
+          <w:rFonts w:ascii="Helvetica" w:eastAsia="Helvetica Neue" w:hAnsi="Helvetica" w:cs="Helvetica"/>
+          <w:sz w:val="24"/>
+          <w:szCs w:val="24"/>
+        </w:rPr>
+        <w:t xml:space="preserve"> - </w:t>
       </w:r>
       <w:r>
         <w:rPr>
@@ -205,7 +223,41 @@
           <w:sz w:val="24"/>
           <w:szCs w:val="24"/>
         </w:rPr>
-        <w:t>Nome - identificação do usuário;</w:t>
+        <w:t>n</w:t>
+      </w:r>
+      <w:r>
+        <w:rPr>
+          <w:rFonts w:ascii="Helvetica" w:eastAsia="Helvetica Neue" w:hAnsi="Helvetica" w:cs="Helvetica"/>
+          <w:sz w:val="24"/>
+          <w:szCs w:val="24"/>
+        </w:rPr>
+        <w:t>ome</w:t>
+      </w:r>
+      <w:r>
+        <w:rPr>
+          <w:rFonts w:ascii="Helvetica" w:eastAsia="Helvetica Neue" w:hAnsi="Helvetica" w:cs="Helvetica"/>
+          <w:sz w:val="24"/>
+          <w:szCs w:val="24"/>
+        </w:rPr>
+        <w:t xml:space="preserve"> </w:t>
+      </w:r>
+      <w:proofErr w:type="spellStart"/>
+      <w:r>
+        <w:rPr>
+          <w:rFonts w:ascii="Helvetica" w:eastAsia="Helvetica Neue" w:hAnsi="Helvetica" w:cs="Helvetica"/>
+          <w:sz w:val="24"/>
+          <w:szCs w:val="24"/>
+        </w:rPr>
+        <w:t>varchar</w:t>
+      </w:r>
+      <w:proofErr w:type="spellEnd"/>
+      <w:r>
+        <w:rPr>
+          <w:rFonts w:ascii="Helvetica" w:eastAsia="Helvetica Neue" w:hAnsi="Helvetica" w:cs="Helvetica"/>
+          <w:sz w:val="24"/>
+          <w:szCs w:val="24"/>
+        </w:rPr>
+        <w:t xml:space="preserve"> - identificação do usuário;</w:t>
       </w:r>
     </w:p>
     <w:p>
@@ -217,13 +269,49 @@
           <w:szCs w:val="24"/>
         </w:rPr>
       </w:pPr>
-      <w:r>
-        <w:rPr>
-          <w:rFonts w:ascii="Helvetica" w:eastAsia="Helvetica Neue" w:hAnsi="Helvetica" w:cs="Helvetica"/>
-          <w:sz w:val="24"/>
-          <w:szCs w:val="24"/>
-        </w:rPr>
-        <w:t>E-mail - cadastro e comunicação com o usuário;</w:t>
+      <w:proofErr w:type="spellStart"/>
+      <w:r>
+        <w:rPr>
+          <w:rFonts w:ascii="Helvetica" w:eastAsia="Helvetica Neue" w:hAnsi="Helvetica" w:cs="Helvetica"/>
+          <w:sz w:val="24"/>
+          <w:szCs w:val="24"/>
+        </w:rPr>
+        <w:t>e</w:t>
+      </w:r>
+      <w:r>
+        <w:rPr>
+          <w:rFonts w:ascii="Helvetica" w:eastAsia="Helvetica Neue" w:hAnsi="Helvetica" w:cs="Helvetica"/>
+          <w:sz w:val="24"/>
+          <w:szCs w:val="24"/>
+        </w:rPr>
+        <w:t>mail</w:t>
+      </w:r>
+      <w:proofErr w:type="spellEnd"/>
+      <w:r>
+        <w:rPr>
+          <w:rFonts w:ascii="Helvetica" w:eastAsia="Helvetica Neue" w:hAnsi="Helvetica" w:cs="Helvetica"/>
+          <w:sz w:val="24"/>
+          <w:szCs w:val="24"/>
+        </w:rPr>
+        <w:t xml:space="preserve"> </w:t>
+      </w:r>
+      <w:proofErr w:type="spellStart"/>
+      <w:r>
+        <w:rPr>
+          <w:rFonts w:ascii="Helvetica" w:eastAsia="Helvetica Neue" w:hAnsi="Helvetica" w:cs="Helvetica"/>
+          <w:sz w:val="24"/>
+          <w:szCs w:val="24"/>
+        </w:rPr>
+        <w:t>varchar</w:t>
+      </w:r>
+      <w:proofErr w:type="spellEnd"/>
+      <w:r>
+        <w:rPr>
+          <w:rFonts w:ascii="Helvetica" w:eastAsia="Helvetica Neue" w:hAnsi="Helvetica" w:cs="Helvetica"/>
+          <w:sz w:val="24"/>
+          <w:szCs w:val="24"/>
+        </w:rPr>
+        <w:t xml:space="preserve"> - cadastro e comunicação com o usuário;</w:t>
       </w:r>
     </w:p>
     <w:p>
@@ -241,7 +329,49 @@
           <w:sz w:val="24"/>
           <w:szCs w:val="24"/>
         </w:rPr>
-        <w:t>Senha - senha para segurança de acesso do usuário.</w:t>
+        <w:t>s</w:t>
+      </w:r>
+      <w:r>
+        <w:rPr>
+          <w:rFonts w:ascii="Helvetica" w:eastAsia="Helvetica Neue" w:hAnsi="Helvetica" w:cs="Helvetica"/>
+          <w:sz w:val="24"/>
+          <w:szCs w:val="24"/>
+        </w:rPr>
+        <w:t xml:space="preserve">enha </w:t>
+      </w:r>
+      <w:proofErr w:type="spellStart"/>
+      <w:r>
+        <w:rPr>
+          <w:rFonts w:ascii="Helvetica" w:eastAsia="Helvetica Neue" w:hAnsi="Helvetica" w:cs="Helvetica"/>
+          <w:sz w:val="24"/>
+          <w:szCs w:val="24"/>
+        </w:rPr>
+        <w:t>varchar</w:t>
+      </w:r>
+      <w:proofErr w:type="spellEnd"/>
+      <w:r>
+        <w:rPr>
+          <w:rFonts w:ascii="Helvetica" w:eastAsia="Helvetica Neue" w:hAnsi="Helvetica" w:cs="Helvetica"/>
+          <w:sz w:val="24"/>
+          <w:szCs w:val="24"/>
+        </w:rPr>
+        <w:t xml:space="preserve"> </w:t>
+      </w:r>
+      <w:r>
+        <w:rPr>
+          <w:rFonts w:ascii="Helvetica" w:eastAsia="Helvetica Neue" w:hAnsi="Helvetica" w:cs="Helvetica"/>
+          <w:sz w:val="24"/>
+          <w:szCs w:val="24"/>
+        </w:rPr>
+        <w:t>- senha para segurança de acesso do usuário</w:t>
+      </w:r>
+      <w:r>
+        <w:rPr>
+          <w:rFonts w:ascii="Helvetica" w:eastAsia="Helvetica Neue" w:hAnsi="Helvetica" w:cs="Helvetica"/>
+          <w:sz w:val="24"/>
+          <w:szCs w:val="24"/>
+        </w:rPr>
+        <w:t>;</w:t>
       </w:r>
     </w:p>
     <w:p>
@@ -253,6 +383,50 @@
           <w:szCs w:val="24"/>
         </w:rPr>
       </w:pPr>
+      <w:r>
+        <w:rPr>
+          <w:rFonts w:ascii="Helvetica" w:eastAsia="Helvetica Neue" w:hAnsi="Helvetica" w:cs="Helvetica"/>
+          <w:sz w:val="24"/>
+          <w:szCs w:val="24"/>
+        </w:rPr>
+        <w:t xml:space="preserve">tipo </w:t>
+      </w:r>
+      <w:proofErr w:type="spellStart"/>
+      <w:r>
+        <w:rPr>
+          <w:rFonts w:ascii="Helvetica" w:eastAsia="Helvetica Neue" w:hAnsi="Helvetica" w:cs="Helvetica"/>
+          <w:sz w:val="24"/>
+          <w:szCs w:val="24"/>
+        </w:rPr>
+        <w:t>varchar</w:t>
+      </w:r>
+      <w:proofErr w:type="spellEnd"/>
+      <w:r>
+        <w:rPr>
+          <w:rFonts w:ascii="Helvetica" w:eastAsia="Helvetica Neue" w:hAnsi="Helvetica" w:cs="Helvetica"/>
+          <w:sz w:val="24"/>
+          <w:szCs w:val="24"/>
+        </w:rPr>
+        <w:t xml:space="preserve"> - </w:t>
+      </w:r>
+      <w:r>
+        <w:rPr>
+          <w:rFonts w:ascii="Helvetica Neue" w:hAnsi="Helvetica Neue"/>
+          <w:color w:val="000000"/>
+          <w:sz w:val="24"/>
+          <w:szCs w:val="24"/>
+        </w:rPr>
+        <w:t>identificação do tipo de usuário (“Produtor”, “Cliente”, “ONG”)</w:t>
+      </w:r>
+      <w:r>
+        <w:rPr>
+          <w:rFonts w:ascii="Helvetica Neue" w:hAnsi="Helvetica Neue"/>
+          <w:color w:val="000000"/>
+          <w:sz w:val="24"/>
+          <w:szCs w:val="24"/>
+        </w:rPr>
+        <w:t>.</w:t>
+      </w:r>
     </w:p>
     <w:p>
       <w:pPr>
@@ -307,15 +481,25 @@
           <w:sz w:val="24"/>
           <w:szCs w:val="24"/>
         </w:rPr>
-        <w:t xml:space="preserve">Id - Identificação das linhas e chave primária </w:t>
-      </w:r>
-      <w:r>
-        <w:rPr>
-          <w:rFonts w:ascii="Helvetica" w:eastAsia="Helvetica Neue" w:hAnsi="Helvetica" w:cs="Helvetica"/>
-          <w:sz w:val="24"/>
-          <w:szCs w:val="24"/>
-        </w:rPr>
-        <w:t>da tabela;</w:t>
+        <w:t xml:space="preserve">id </w:t>
+      </w:r>
+      <w:proofErr w:type="spellStart"/>
+      <w:r>
+        <w:rPr>
+          <w:rFonts w:ascii="Helvetica" w:eastAsia="Helvetica Neue" w:hAnsi="Helvetica" w:cs="Helvetica"/>
+          <w:sz w:val="24"/>
+          <w:szCs w:val="24"/>
+        </w:rPr>
+        <w:t>integer</w:t>
+      </w:r>
+      <w:proofErr w:type="spellEnd"/>
+      <w:r>
+        <w:rPr>
+          <w:rFonts w:ascii="Helvetica" w:eastAsia="Helvetica Neue" w:hAnsi="Helvetica" w:cs="Helvetica"/>
+          <w:sz w:val="24"/>
+          <w:szCs w:val="24"/>
+        </w:rPr>
+        <w:t xml:space="preserve"> - Identificação das linhas e chave primária da tabela;</w:t>
       </w:r>
     </w:p>
     <w:p>
@@ -333,7 +517,41 @@
           <w:sz w:val="24"/>
           <w:szCs w:val="24"/>
         </w:rPr>
-        <w:t>Nome - identificação da categoria do produto que será anunciado;</w:t>
+        <w:t>n</w:t>
+      </w:r>
+      <w:r>
+        <w:rPr>
+          <w:rFonts w:ascii="Helvetica" w:eastAsia="Helvetica Neue" w:hAnsi="Helvetica" w:cs="Helvetica"/>
+          <w:sz w:val="24"/>
+          <w:szCs w:val="24"/>
+        </w:rPr>
+        <w:t>ome</w:t>
+      </w:r>
+      <w:r>
+        <w:rPr>
+          <w:rFonts w:ascii="Helvetica" w:eastAsia="Helvetica Neue" w:hAnsi="Helvetica" w:cs="Helvetica"/>
+          <w:sz w:val="24"/>
+          <w:szCs w:val="24"/>
+        </w:rPr>
+        <w:t xml:space="preserve"> </w:t>
+      </w:r>
+      <w:proofErr w:type="spellStart"/>
+      <w:r>
+        <w:rPr>
+          <w:rFonts w:ascii="Helvetica" w:eastAsia="Helvetica Neue" w:hAnsi="Helvetica" w:cs="Helvetica"/>
+          <w:sz w:val="24"/>
+          <w:szCs w:val="24"/>
+        </w:rPr>
+        <w:t>varchar</w:t>
+      </w:r>
+      <w:proofErr w:type="spellEnd"/>
+      <w:r>
+        <w:rPr>
+          <w:rFonts w:ascii="Helvetica" w:eastAsia="Helvetica Neue" w:hAnsi="Helvetica" w:cs="Helvetica"/>
+          <w:sz w:val="24"/>
+          <w:szCs w:val="24"/>
+        </w:rPr>
+        <w:t xml:space="preserve"> - identificação da categoria do produto que será anunciado;</w:t>
       </w:r>
     </w:p>
     <w:p>
@@ -351,8 +569,36 @@
           <w:sz w:val="24"/>
           <w:szCs w:val="24"/>
         </w:rPr>
-        <w:t>Ativo - identificação de categorias ativas e inativas que serão trabalhadas posteriormente pelo back</w:t>
-      </w:r>
+        <w:t xml:space="preserve">ativo </w:t>
+      </w:r>
+      <w:proofErr w:type="spellStart"/>
+      <w:r>
+        <w:rPr>
+          <w:rFonts w:ascii="Helvetica" w:eastAsia="Helvetica Neue" w:hAnsi="Helvetica" w:cs="Helvetica"/>
+          <w:sz w:val="24"/>
+          <w:szCs w:val="24"/>
+        </w:rPr>
+        <w:t>boolean</w:t>
+      </w:r>
+      <w:proofErr w:type="spellEnd"/>
+      <w:r>
+        <w:rPr>
+          <w:rFonts w:ascii="Helvetica" w:eastAsia="Helvetica Neue" w:hAnsi="Helvetica" w:cs="Helvetica"/>
+          <w:sz w:val="24"/>
+          <w:szCs w:val="24"/>
+        </w:rPr>
+        <w:t xml:space="preserve"> - identificação de categorias ativas e inativas que serão trabalhadas posteriormente pelo </w:t>
+      </w:r>
+      <w:proofErr w:type="spellStart"/>
+      <w:r>
+        <w:rPr>
+          <w:rFonts w:ascii="Helvetica" w:eastAsia="Helvetica Neue" w:hAnsi="Helvetica" w:cs="Helvetica"/>
+          <w:sz w:val="24"/>
+          <w:szCs w:val="24"/>
+        </w:rPr>
+        <w:t>back</w:t>
+      </w:r>
+      <w:proofErr w:type="spellEnd"/>
       <w:r>
         <w:rPr>
           <w:rFonts w:ascii="Helvetica" w:eastAsia="Helvetica Neue" w:hAnsi="Helvetica" w:cs="Helvetica"/>
@@ -367,7 +613,53 @@
           <w:sz w:val="24"/>
           <w:szCs w:val="24"/>
         </w:rPr>
-        <w:t xml:space="preserve"> end;</w:t>
+        <w:t xml:space="preserve"> </w:t>
+      </w:r>
+      <w:proofErr w:type="spellStart"/>
+      <w:r>
+        <w:rPr>
+          <w:rFonts w:ascii="Helvetica" w:eastAsia="Helvetica Neue" w:hAnsi="Helvetica" w:cs="Helvetica"/>
+          <w:sz w:val="24"/>
+          <w:szCs w:val="24"/>
+        </w:rPr>
+        <w:t>end</w:t>
+      </w:r>
+      <w:proofErr w:type="spellEnd"/>
+      <w:r>
+        <w:rPr>
+          <w:rFonts w:ascii="Helvetica" w:eastAsia="Helvetica Neue" w:hAnsi="Helvetica" w:cs="Helvetica"/>
+          <w:sz w:val="24"/>
+          <w:szCs w:val="24"/>
+        </w:rPr>
+        <w:t>;</w:t>
+      </w:r>
+    </w:p>
+    <w:p>
+      <w:pPr>
+        <w:rPr>
+          <w:rFonts w:ascii="Helvetica" w:eastAsia="Helvetica Neue" w:hAnsi="Helvetica" w:cs="Helvetica"/>
+          <w:sz w:val="24"/>
+          <w:szCs w:val="24"/>
+        </w:rPr>
+      </w:pPr>
+    </w:p>
+    <w:p>
+      <w:pPr>
+        <w:rPr>
+          <w:rFonts w:ascii="Helvetica" w:eastAsia="Helvetica Neue" w:hAnsi="Helvetica" w:cs="Helvetica"/>
+          <w:b/>
+          <w:sz w:val="24"/>
+          <w:szCs w:val="24"/>
+        </w:rPr>
+      </w:pPr>
+      <w:r>
+        <w:rPr>
+          <w:rFonts w:ascii="Helvetica" w:eastAsia="Helvetica Neue" w:hAnsi="Helvetica" w:cs="Helvetica"/>
+          <w:b/>
+          <w:sz w:val="24"/>
+          <w:szCs w:val="24"/>
+        </w:rPr>
+        <w:t>Tabela Produto</w:t>
       </w:r>
     </w:p>
     <w:p>
@@ -375,66 +667,47 @@
         <w:spacing w:line="360" w:lineRule="auto"/>
         <w:rPr>
           <w:rFonts w:ascii="Helvetica" w:eastAsia="Helvetica Neue" w:hAnsi="Helvetica" w:cs="Helvetica"/>
-          <w:sz w:val="24"/>
-          <w:szCs w:val="24"/>
-        </w:rPr>
-      </w:pPr>
-      <w:r>
-        <w:rPr>
-          <w:rFonts w:ascii="Helvetica" w:eastAsia="Helvetica Neue" w:hAnsi="Helvetica" w:cs="Helvetica"/>
-          <w:sz w:val="24"/>
-          <w:szCs w:val="24"/>
-        </w:rPr>
-        <w:t>Produtor - identificação do produtor.</w:t>
-      </w:r>
-    </w:p>
-    <w:p>
-      <w:pPr>
-        <w:rPr>
-          <w:rFonts w:ascii="Helvetica" w:eastAsia="Helvetica Neue" w:hAnsi="Helvetica" w:cs="Helvetica"/>
-          <w:sz w:val="24"/>
-          <w:szCs w:val="24"/>
-        </w:rPr>
-      </w:pPr>
-    </w:p>
-    <w:p>
-      <w:pPr>
-        <w:rPr>
-          <w:rFonts w:ascii="Helvetica" w:eastAsia="Helvetica Neue" w:hAnsi="Helvetica" w:cs="Helvetica"/>
-          <w:sz w:val="24"/>
-          <w:szCs w:val="24"/>
-        </w:rPr>
-      </w:pPr>
-    </w:p>
-    <w:p>
-      <w:pPr>
-        <w:rPr>
-          <w:rFonts w:ascii="Helvetica" w:eastAsia="Helvetica Neue" w:hAnsi="Helvetica" w:cs="Helvetica"/>
           <w:b/>
           <w:sz w:val="24"/>
           <w:szCs w:val="24"/>
         </w:rPr>
       </w:pPr>
-      <w:r>
-        <w:rPr>
-          <w:rFonts w:ascii="Helvetica" w:eastAsia="Helvetica Neue" w:hAnsi="Helvetica" w:cs="Helvetica"/>
-          <w:b/>
-          <w:sz w:val="24"/>
-          <w:szCs w:val="24"/>
-        </w:rPr>
-        <w:t>Tabela Produto</w:t>
-      </w:r>
     </w:p>
     <w:p>
       <w:pPr>
         <w:spacing w:line="360" w:lineRule="auto"/>
         <w:rPr>
           <w:rFonts w:ascii="Helvetica" w:eastAsia="Helvetica Neue" w:hAnsi="Helvetica" w:cs="Helvetica"/>
-          <w:b/>
-          <w:sz w:val="24"/>
-          <w:szCs w:val="24"/>
-        </w:rPr>
-      </w:pPr>
+          <w:sz w:val="24"/>
+          <w:szCs w:val="24"/>
+        </w:rPr>
+      </w:pPr>
+      <w:r>
+        <w:rPr>
+          <w:rFonts w:ascii="Helvetica" w:eastAsia="Helvetica Neue" w:hAnsi="Helvetica" w:cs="Helvetica"/>
+          <w:sz w:val="24"/>
+          <w:szCs w:val="24"/>
+        </w:rPr>
+        <w:t xml:space="preserve">id </w:t>
+      </w:r>
+      <w:proofErr w:type="spellStart"/>
+      <w:r>
+        <w:rPr>
+          <w:rFonts w:ascii="Helvetica" w:eastAsia="Helvetica Neue" w:hAnsi="Helvetica" w:cs="Helvetica"/>
+          <w:sz w:val="24"/>
+          <w:szCs w:val="24"/>
+        </w:rPr>
+        <w:t>integer</w:t>
+      </w:r>
+      <w:proofErr w:type="spellEnd"/>
+      <w:r>
+        <w:rPr>
+          <w:rFonts w:ascii="Helvetica" w:eastAsia="Helvetica Neue" w:hAnsi="Helvetica" w:cs="Helvetica"/>
+          <w:sz w:val="24"/>
+          <w:szCs w:val="24"/>
+        </w:rPr>
+        <w:t xml:space="preserve"> - Identificação das linhas e chave primária da tabela;</w:t>
+      </w:r>
     </w:p>
     <w:p>
       <w:pPr>
@@ -451,7 +724,41 @@
           <w:sz w:val="24"/>
           <w:szCs w:val="24"/>
         </w:rPr>
-        <w:t>Id - Identificação das linhas e chave primária da tabela;</w:t>
+        <w:t>n</w:t>
+      </w:r>
+      <w:r>
+        <w:rPr>
+          <w:rFonts w:ascii="Helvetica" w:eastAsia="Helvetica Neue" w:hAnsi="Helvetica" w:cs="Helvetica"/>
+          <w:sz w:val="24"/>
+          <w:szCs w:val="24"/>
+        </w:rPr>
+        <w:t>ome</w:t>
+      </w:r>
+      <w:r>
+        <w:rPr>
+          <w:rFonts w:ascii="Helvetica" w:eastAsia="Helvetica Neue" w:hAnsi="Helvetica" w:cs="Helvetica"/>
+          <w:sz w:val="24"/>
+          <w:szCs w:val="24"/>
+        </w:rPr>
+        <w:t xml:space="preserve"> </w:t>
+      </w:r>
+      <w:proofErr w:type="spellStart"/>
+      <w:r>
+        <w:rPr>
+          <w:rFonts w:ascii="Helvetica" w:eastAsia="Helvetica Neue" w:hAnsi="Helvetica" w:cs="Helvetica"/>
+          <w:sz w:val="24"/>
+          <w:szCs w:val="24"/>
+        </w:rPr>
+        <w:t>varchar</w:t>
+      </w:r>
+      <w:proofErr w:type="spellEnd"/>
+      <w:r>
+        <w:rPr>
+          <w:rFonts w:ascii="Helvetica" w:eastAsia="Helvetica Neue" w:hAnsi="Helvetica" w:cs="Helvetica"/>
+          <w:sz w:val="24"/>
+          <w:szCs w:val="24"/>
+        </w:rPr>
+        <w:t xml:space="preserve"> - identificação do produto;</w:t>
       </w:r>
     </w:p>
     <w:p>
@@ -469,7 +776,31 @@
           <w:sz w:val="24"/>
           <w:szCs w:val="24"/>
         </w:rPr>
-        <w:t>Nome - identificação do produto;</w:t>
+        <w:t>p</w:t>
+      </w:r>
+      <w:r>
+        <w:rPr>
+          <w:rFonts w:ascii="Helvetica" w:eastAsia="Helvetica Neue" w:hAnsi="Helvetica" w:cs="Helvetica"/>
+          <w:sz w:val="24"/>
+          <w:szCs w:val="24"/>
+        </w:rPr>
+        <w:t xml:space="preserve">reço </w:t>
+      </w:r>
+      <w:r>
+        <w:rPr>
+          <w:rFonts w:ascii="Helvetica" w:eastAsia="Helvetica Neue" w:hAnsi="Helvetica" w:cs="Helvetica"/>
+          <w:sz w:val="24"/>
+          <w:szCs w:val="24"/>
+        </w:rPr>
+        <w:t>decimal</w:t>
+      </w:r>
+      <w:r>
+        <w:rPr>
+          <w:rFonts w:ascii="Helvetica" w:eastAsia="Helvetica Neue" w:hAnsi="Helvetica" w:cs="Helvetica"/>
+          <w:sz w:val="24"/>
+          <w:szCs w:val="24"/>
+        </w:rPr>
+        <w:t>- valor em R$ do produto anunciado;</w:t>
       </w:r>
     </w:p>
     <w:p>
@@ -487,7 +818,41 @@
           <w:sz w:val="24"/>
           <w:szCs w:val="24"/>
         </w:rPr>
-        <w:t>Preço - valor em R$ do produto anunciado;</w:t>
+        <w:t>q</w:t>
+      </w:r>
+      <w:r>
+        <w:rPr>
+          <w:rFonts w:ascii="Helvetica" w:eastAsia="Helvetica Neue" w:hAnsi="Helvetica" w:cs="Helvetica"/>
+          <w:sz w:val="24"/>
+          <w:szCs w:val="24"/>
+        </w:rPr>
+        <w:t xml:space="preserve">uantidade </w:t>
+      </w:r>
+      <w:proofErr w:type="spellStart"/>
+      <w:r>
+        <w:rPr>
+          <w:rFonts w:ascii="Helvetica" w:eastAsia="Helvetica Neue" w:hAnsi="Helvetica" w:cs="Helvetica"/>
+          <w:sz w:val="24"/>
+          <w:szCs w:val="24"/>
+        </w:rPr>
+        <w:t>integer</w:t>
+      </w:r>
+      <w:proofErr w:type="spellEnd"/>
+      <w:r>
+        <w:rPr>
+          <w:rFonts w:ascii="Helvetica" w:eastAsia="Helvetica Neue" w:hAnsi="Helvetica" w:cs="Helvetica"/>
+          <w:sz w:val="24"/>
+          <w:szCs w:val="24"/>
+        </w:rPr>
+        <w:t xml:space="preserve"> </w:t>
+      </w:r>
+      <w:r>
+        <w:rPr>
+          <w:rFonts w:ascii="Helvetica" w:eastAsia="Helvetica Neue" w:hAnsi="Helvetica" w:cs="Helvetica"/>
+          <w:sz w:val="24"/>
+          <w:szCs w:val="24"/>
+        </w:rPr>
+        <w:t>- quantidade do produto em estoque;</w:t>
       </w:r>
     </w:p>
     <w:p>
@@ -505,7 +870,95 @@
           <w:sz w:val="24"/>
           <w:szCs w:val="24"/>
         </w:rPr>
-        <w:t>Quantidade - quantidade do produto em estoque;</w:t>
+        <w:t xml:space="preserve">estoque </w:t>
+      </w:r>
+      <w:proofErr w:type="spellStart"/>
+      <w:r>
+        <w:rPr>
+          <w:rFonts w:ascii="Helvetica" w:eastAsia="Helvetica Neue" w:hAnsi="Helvetica" w:cs="Helvetica"/>
+          <w:sz w:val="24"/>
+          <w:szCs w:val="24"/>
+        </w:rPr>
+        <w:t>boolean</w:t>
+      </w:r>
+      <w:proofErr w:type="spellEnd"/>
+      <w:r>
+        <w:rPr>
+          <w:rFonts w:ascii="Helvetica" w:eastAsia="Helvetica Neue" w:hAnsi="Helvetica" w:cs="Helvetica"/>
+          <w:sz w:val="24"/>
+          <w:szCs w:val="24"/>
+        </w:rPr>
+        <w:t xml:space="preserve"> </w:t>
+      </w:r>
+      <w:r>
+        <w:rPr>
+          <w:rFonts w:ascii="Helvetica" w:eastAsia="Helvetica Neue" w:hAnsi="Helvetica" w:cs="Helvetica"/>
+          <w:sz w:val="24"/>
+          <w:szCs w:val="24"/>
+        </w:rPr>
+        <w:t xml:space="preserve">- se houver estoque disponível - </w:t>
+      </w:r>
+      <w:proofErr w:type="spellStart"/>
+      <w:r>
+        <w:rPr>
+          <w:rFonts w:ascii="Helvetica" w:eastAsia="Helvetica Neue" w:hAnsi="Helvetica" w:cs="Helvetica"/>
+          <w:sz w:val="24"/>
+          <w:szCs w:val="24"/>
+        </w:rPr>
+        <w:t>true</w:t>
+      </w:r>
+      <w:proofErr w:type="spellEnd"/>
+      <w:r>
+        <w:rPr>
+          <w:rFonts w:ascii="Helvetica" w:eastAsia="Helvetica Neue" w:hAnsi="Helvetica" w:cs="Helvetica"/>
+          <w:sz w:val="24"/>
+          <w:szCs w:val="24"/>
+        </w:rPr>
+        <w:t xml:space="preserve">, senão - false. Será utilizado para controle das vendas através do </w:t>
+      </w:r>
+      <w:proofErr w:type="spellStart"/>
+      <w:r>
+        <w:rPr>
+          <w:rFonts w:ascii="Helvetica" w:eastAsia="Helvetica Neue" w:hAnsi="Helvetica" w:cs="Helvetica"/>
+          <w:sz w:val="24"/>
+          <w:szCs w:val="24"/>
+        </w:rPr>
+        <w:t>back</w:t>
+      </w:r>
+      <w:proofErr w:type="spellEnd"/>
+      <w:r>
+        <w:rPr>
+          <w:rFonts w:ascii="Helvetica" w:eastAsia="Helvetica Neue" w:hAnsi="Helvetica" w:cs="Helvetica"/>
+          <w:sz w:val="24"/>
+          <w:szCs w:val="24"/>
+        </w:rPr>
+        <w:t xml:space="preserve"> </w:t>
+      </w:r>
+      <w:r>
+        <w:rPr>
+          <w:rFonts w:ascii="Helvetica" w:eastAsia="Helvetica Neue" w:hAnsi="Helvetica" w:cs="Helvetica"/>
+          <w:sz w:val="24"/>
+          <w:szCs w:val="24"/>
+        </w:rPr>
+        <w:t xml:space="preserve">- </w:t>
+      </w:r>
+      <w:proofErr w:type="spellStart"/>
+      <w:r>
+        <w:rPr>
+          <w:rFonts w:ascii="Helvetica" w:eastAsia="Helvetica Neue" w:hAnsi="Helvetica" w:cs="Helvetica"/>
+          <w:sz w:val="24"/>
+          <w:szCs w:val="24"/>
+        </w:rPr>
+        <w:t>end</w:t>
+      </w:r>
+      <w:proofErr w:type="spellEnd"/>
+      <w:r>
+        <w:rPr>
+          <w:rFonts w:ascii="Helvetica" w:eastAsia="Helvetica Neue" w:hAnsi="Helvetica" w:cs="Helvetica"/>
+          <w:sz w:val="24"/>
+          <w:szCs w:val="24"/>
+        </w:rPr>
+        <w:t>;</w:t>
       </w:r>
     </w:p>
     <w:p>
@@ -517,55 +970,49 @@
           <w:szCs w:val="24"/>
         </w:rPr>
       </w:pPr>
-      <w:r>
-        <w:rPr>
-          <w:rFonts w:ascii="Helvetica" w:eastAsia="Helvetica Neue" w:hAnsi="Helvetica" w:cs="Helvetica"/>
-          <w:sz w:val="24"/>
-          <w:szCs w:val="24"/>
-        </w:rPr>
-        <w:t>Estoque - se houver estoque disponível - true, senão - false. Será utilizado</w:t>
-      </w:r>
-      <w:r>
-        <w:rPr>
-          <w:rFonts w:ascii="Helvetica" w:eastAsia="Helvetica Neue" w:hAnsi="Helvetica" w:cs="Helvetica"/>
-          <w:sz w:val="24"/>
-          <w:szCs w:val="24"/>
-        </w:rPr>
-        <w:t xml:space="preserve"> para controle das vendas através do back </w:t>
-      </w:r>
-      <w:r>
-        <w:rPr>
-          <w:rFonts w:ascii="Helvetica" w:eastAsia="Helvetica Neue" w:hAnsi="Helvetica" w:cs="Helvetica"/>
-          <w:sz w:val="24"/>
-          <w:szCs w:val="24"/>
-        </w:rPr>
-        <w:t xml:space="preserve">- </w:t>
-      </w:r>
-      <w:r>
-        <w:rPr>
-          <w:rFonts w:ascii="Helvetica" w:eastAsia="Helvetica Neue" w:hAnsi="Helvetica" w:cs="Helvetica"/>
-          <w:sz w:val="24"/>
-          <w:szCs w:val="24"/>
-        </w:rPr>
-        <w:t>end;</w:t>
-      </w:r>
-    </w:p>
-    <w:p>
-      <w:pPr>
-        <w:spacing w:line="360" w:lineRule="auto"/>
-        <w:rPr>
-          <w:rFonts w:ascii="Helvetica" w:eastAsia="Helvetica Neue" w:hAnsi="Helvetica" w:cs="Helvetica"/>
-          <w:sz w:val="24"/>
-          <w:szCs w:val="24"/>
-        </w:rPr>
-      </w:pPr>
-      <w:r>
-        <w:rPr>
-          <w:rFonts w:ascii="Helvetica" w:eastAsia="Helvetica Neue" w:hAnsi="Helvetica" w:cs="Helvetica"/>
-          <w:sz w:val="24"/>
-          <w:szCs w:val="24"/>
-        </w:rPr>
-        <w:t>Categoria_id - adiciona os produtos em categorias, e cria vínculo com a tabela Categoria (chave estrangeira).</w:t>
+      <w:proofErr w:type="spellStart"/>
+      <w:r>
+        <w:rPr>
+          <w:rFonts w:ascii="Helvetica" w:eastAsia="Helvetica Neue" w:hAnsi="Helvetica" w:cs="Helvetica"/>
+          <w:sz w:val="24"/>
+          <w:szCs w:val="24"/>
+        </w:rPr>
+        <w:t>c</w:t>
+      </w:r>
+      <w:r>
+        <w:rPr>
+          <w:rFonts w:ascii="Helvetica" w:eastAsia="Helvetica Neue" w:hAnsi="Helvetica" w:cs="Helvetica"/>
+          <w:sz w:val="24"/>
+          <w:szCs w:val="24"/>
+        </w:rPr>
+        <w:t>ategoria_id</w:t>
+      </w:r>
+      <w:proofErr w:type="spellEnd"/>
+      <w:r>
+        <w:rPr>
+          <w:rFonts w:ascii="Helvetica" w:eastAsia="Helvetica Neue" w:hAnsi="Helvetica" w:cs="Helvetica"/>
+          <w:sz w:val="24"/>
+          <w:szCs w:val="24"/>
+        </w:rPr>
+        <w:t xml:space="preserve"> </w:t>
+      </w:r>
+      <w:proofErr w:type="spellStart"/>
+      <w:r>
+        <w:rPr>
+          <w:rFonts w:ascii="Helvetica" w:eastAsia="Helvetica Neue" w:hAnsi="Helvetica" w:cs="Helvetica"/>
+          <w:sz w:val="24"/>
+          <w:szCs w:val="24"/>
+        </w:rPr>
+        <w:t>integer</w:t>
+      </w:r>
+      <w:proofErr w:type="spellEnd"/>
+      <w:r>
+        <w:rPr>
+          <w:rFonts w:ascii="Helvetica" w:eastAsia="Helvetica Neue" w:hAnsi="Helvetica" w:cs="Helvetica"/>
+          <w:sz w:val="24"/>
+          <w:szCs w:val="24"/>
+        </w:rPr>
+        <w:t xml:space="preserve"> - adiciona os produtos em categorias, e cria vínculo com a tabela Categoria (chave estrangeira).</w:t>
       </w:r>
     </w:p>
     <w:p>

</xml_diff>

<commit_message>
Inclusão do atributo 'doacao varchar' no relatório
</commit_message>
<xml_diff>
--- a/Definicao Atributos BD/Relatório Projeto Integrador - Atributos Banco de Dados.docx
+++ b/Definicao Atributos BD/Relatório Projeto Integrador - Atributos Banco de Dados.docx
@@ -148,6 +148,7 @@
     </w:p>
     <w:p>
       <w:pPr>
+        <w:jc w:val="both"/>
         <w:rPr>
           <w:rFonts w:ascii="Helvetica" w:eastAsia="Helvetica Neue" w:hAnsi="Helvetica" w:cs="Helvetica"/>
           <w:b/>
@@ -158,38 +159,37 @@
     </w:p>
     <w:p>
       <w:pPr>
-        <w:spacing w:line="360" w:lineRule="auto"/>
-        <w:rPr>
-          <w:rFonts w:ascii="Helvetica" w:eastAsia="Helvetica Neue" w:hAnsi="Helvetica" w:cs="Helvetica"/>
-          <w:sz w:val="24"/>
-          <w:szCs w:val="24"/>
-        </w:rPr>
-      </w:pPr>
-      <w:r>
-        <w:rPr>
-          <w:rFonts w:ascii="Helvetica" w:eastAsia="Helvetica Neue" w:hAnsi="Helvetica" w:cs="Helvetica"/>
-          <w:sz w:val="24"/>
-          <w:szCs w:val="24"/>
-        </w:rPr>
-        <w:t xml:space="preserve">id </w:t>
-      </w:r>
-      <w:proofErr w:type="spellStart"/>
-      <w:r>
-        <w:rPr>
-          <w:rFonts w:ascii="Helvetica" w:eastAsia="Helvetica Neue" w:hAnsi="Helvetica" w:cs="Helvetica"/>
-          <w:sz w:val="24"/>
-          <w:szCs w:val="24"/>
-        </w:rPr>
-        <w:t>integer</w:t>
-      </w:r>
-      <w:proofErr w:type="spellEnd"/>
-      <w:r>
-        <w:rPr>
-          <w:rFonts w:ascii="Helvetica" w:eastAsia="Helvetica Neue" w:hAnsi="Helvetica" w:cs="Helvetica"/>
-          <w:sz w:val="24"/>
-          <w:szCs w:val="24"/>
-        </w:rPr>
-        <w:t xml:space="preserve"> - </w:t>
+        <w:spacing w:line="480" w:lineRule="auto"/>
+        <w:jc w:val="both"/>
+        <w:rPr>
+          <w:rFonts w:ascii="Helvetica" w:eastAsia="Helvetica Neue" w:hAnsi="Helvetica" w:cs="Helvetica"/>
+          <w:sz w:val="24"/>
+          <w:szCs w:val="24"/>
+        </w:rPr>
+      </w:pPr>
+      <w:r>
+        <w:rPr>
+          <w:rFonts w:ascii="Helvetica" w:eastAsia="Helvetica Neue" w:hAnsi="Helvetica" w:cs="Helvetica"/>
+          <w:sz w:val="24"/>
+          <w:szCs w:val="24"/>
+        </w:rPr>
+        <w:t>id integer</w:t>
+      </w:r>
+      <w:r>
+        <w:rPr>
+          <w:rFonts w:ascii="Helvetica" w:eastAsia="Helvetica Neue" w:hAnsi="Helvetica" w:cs="Helvetica"/>
+          <w:sz w:val="24"/>
+          <w:szCs w:val="24"/>
+        </w:rPr>
+        <w:t xml:space="preserve"> </w:t>
+      </w:r>
+      <w:r>
+        <w:rPr>
+          <w:rFonts w:ascii="Helvetica" w:eastAsia="Helvetica Neue" w:hAnsi="Helvetica" w:cs="Helvetica"/>
+          <w:sz w:val="24"/>
+          <w:szCs w:val="24"/>
+        </w:rPr>
+        <w:t xml:space="preserve">- </w:t>
       </w:r>
       <w:r>
         <w:rPr>
@@ -210,28 +210,21 @@
     </w:p>
     <w:p>
       <w:pPr>
-        <w:spacing w:line="360" w:lineRule="auto"/>
-        <w:rPr>
-          <w:rFonts w:ascii="Helvetica" w:eastAsia="Helvetica Neue" w:hAnsi="Helvetica" w:cs="Helvetica"/>
-          <w:sz w:val="24"/>
-          <w:szCs w:val="24"/>
-        </w:rPr>
-      </w:pPr>
-      <w:r>
-        <w:rPr>
-          <w:rFonts w:ascii="Helvetica" w:eastAsia="Helvetica Neue" w:hAnsi="Helvetica" w:cs="Helvetica"/>
-          <w:sz w:val="24"/>
-          <w:szCs w:val="24"/>
-        </w:rPr>
-        <w:t>n</w:t>
-      </w:r>
-      <w:r>
-        <w:rPr>
-          <w:rFonts w:ascii="Helvetica" w:eastAsia="Helvetica Neue" w:hAnsi="Helvetica" w:cs="Helvetica"/>
-          <w:sz w:val="24"/>
-          <w:szCs w:val="24"/>
-        </w:rPr>
-        <w:t>ome</w:t>
+        <w:spacing w:line="480" w:lineRule="auto"/>
+        <w:jc w:val="both"/>
+        <w:rPr>
+          <w:rFonts w:ascii="Helvetica" w:eastAsia="Helvetica Neue" w:hAnsi="Helvetica" w:cs="Helvetica"/>
+          <w:sz w:val="24"/>
+          <w:szCs w:val="24"/>
+        </w:rPr>
+      </w:pPr>
+      <w:r>
+        <w:rPr>
+          <w:rFonts w:ascii="Helvetica" w:eastAsia="Helvetica Neue" w:hAnsi="Helvetica" w:cs="Helvetica"/>
+          <w:sz w:val="24"/>
+          <w:szCs w:val="24"/>
+        </w:rPr>
+        <w:t>nome varchar</w:t>
       </w:r>
       <w:r>
         <w:rPr>
@@ -241,52 +234,33 @@
         </w:rPr>
         <w:t xml:space="preserve"> </w:t>
       </w:r>
-      <w:proofErr w:type="spellStart"/>
-      <w:r>
-        <w:rPr>
-          <w:rFonts w:ascii="Helvetica" w:eastAsia="Helvetica Neue" w:hAnsi="Helvetica" w:cs="Helvetica"/>
-          <w:sz w:val="24"/>
-          <w:szCs w:val="24"/>
-        </w:rPr>
-        <w:t>varchar</w:t>
-      </w:r>
-      <w:proofErr w:type="spellEnd"/>
-      <w:r>
-        <w:rPr>
-          <w:rFonts w:ascii="Helvetica" w:eastAsia="Helvetica Neue" w:hAnsi="Helvetica" w:cs="Helvetica"/>
-          <w:sz w:val="24"/>
-          <w:szCs w:val="24"/>
-        </w:rPr>
-        <w:t xml:space="preserve"> - identificação do usuário;</w:t>
-      </w:r>
-    </w:p>
-    <w:p>
-      <w:pPr>
-        <w:spacing w:line="360" w:lineRule="auto"/>
-        <w:rPr>
-          <w:rFonts w:ascii="Helvetica" w:eastAsia="Helvetica Neue" w:hAnsi="Helvetica" w:cs="Helvetica"/>
-          <w:sz w:val="24"/>
-          <w:szCs w:val="24"/>
-        </w:rPr>
-      </w:pPr>
-      <w:proofErr w:type="spellStart"/>
-      <w:r>
-        <w:rPr>
-          <w:rFonts w:ascii="Helvetica" w:eastAsia="Helvetica Neue" w:hAnsi="Helvetica" w:cs="Helvetica"/>
-          <w:sz w:val="24"/>
-          <w:szCs w:val="24"/>
-        </w:rPr>
-        <w:t>e</w:t>
-      </w:r>
-      <w:r>
-        <w:rPr>
-          <w:rFonts w:ascii="Helvetica" w:eastAsia="Helvetica Neue" w:hAnsi="Helvetica" w:cs="Helvetica"/>
-          <w:sz w:val="24"/>
-          <w:szCs w:val="24"/>
-        </w:rPr>
-        <w:t>mail</w:t>
-      </w:r>
-      <w:proofErr w:type="spellEnd"/>
+      <w:r>
+        <w:rPr>
+          <w:rFonts w:ascii="Helvetica" w:eastAsia="Helvetica Neue" w:hAnsi="Helvetica" w:cs="Helvetica"/>
+          <w:sz w:val="24"/>
+          <w:szCs w:val="24"/>
+        </w:rPr>
+        <w:t>- identificação do usuário;</w:t>
+      </w:r>
+    </w:p>
+    <w:p>
+      <w:pPr>
+        <w:spacing w:line="480" w:lineRule="auto"/>
+        <w:jc w:val="both"/>
+        <w:rPr>
+          <w:rFonts w:ascii="Helvetica" w:eastAsia="Helvetica Neue" w:hAnsi="Helvetica" w:cs="Helvetica"/>
+          <w:sz w:val="24"/>
+          <w:szCs w:val="24"/>
+        </w:rPr>
+      </w:pPr>
+      <w:r>
+        <w:rPr>
+          <w:rFonts w:ascii="Helvetica" w:eastAsia="Helvetica Neue" w:hAnsi="Helvetica" w:cs="Helvetica"/>
+          <w:sz w:val="24"/>
+          <w:szCs w:val="24"/>
+        </w:rPr>
+        <w:t>email varchar</w:t>
+      </w:r>
       <w:r>
         <w:rPr>
           <w:rFonts w:ascii="Helvetica" w:eastAsia="Helvetica Neue" w:hAnsi="Helvetica" w:cs="Helvetica"/>
@@ -295,60 +269,33 @@
         </w:rPr>
         <w:t xml:space="preserve"> </w:t>
       </w:r>
-      <w:proofErr w:type="spellStart"/>
-      <w:r>
-        <w:rPr>
-          <w:rFonts w:ascii="Helvetica" w:eastAsia="Helvetica Neue" w:hAnsi="Helvetica" w:cs="Helvetica"/>
-          <w:sz w:val="24"/>
-          <w:szCs w:val="24"/>
-        </w:rPr>
-        <w:t>varchar</w:t>
-      </w:r>
-      <w:proofErr w:type="spellEnd"/>
-      <w:r>
-        <w:rPr>
-          <w:rFonts w:ascii="Helvetica" w:eastAsia="Helvetica Neue" w:hAnsi="Helvetica" w:cs="Helvetica"/>
-          <w:sz w:val="24"/>
-          <w:szCs w:val="24"/>
-        </w:rPr>
-        <w:t xml:space="preserve"> - cadastro e comunicação com o usuário;</w:t>
-      </w:r>
-    </w:p>
-    <w:p>
-      <w:pPr>
-        <w:spacing w:line="360" w:lineRule="auto"/>
-        <w:rPr>
-          <w:rFonts w:ascii="Helvetica" w:eastAsia="Helvetica Neue" w:hAnsi="Helvetica" w:cs="Helvetica"/>
-          <w:sz w:val="24"/>
-          <w:szCs w:val="24"/>
-        </w:rPr>
-      </w:pPr>
-      <w:r>
-        <w:rPr>
-          <w:rFonts w:ascii="Helvetica" w:eastAsia="Helvetica Neue" w:hAnsi="Helvetica" w:cs="Helvetica"/>
-          <w:sz w:val="24"/>
-          <w:szCs w:val="24"/>
-        </w:rPr>
-        <w:t>s</w:t>
-      </w:r>
-      <w:r>
-        <w:rPr>
-          <w:rFonts w:ascii="Helvetica" w:eastAsia="Helvetica Neue" w:hAnsi="Helvetica" w:cs="Helvetica"/>
-          <w:sz w:val="24"/>
-          <w:szCs w:val="24"/>
-        </w:rPr>
-        <w:t xml:space="preserve">enha </w:t>
-      </w:r>
-      <w:proofErr w:type="spellStart"/>
-      <w:r>
-        <w:rPr>
-          <w:rFonts w:ascii="Helvetica" w:eastAsia="Helvetica Neue" w:hAnsi="Helvetica" w:cs="Helvetica"/>
-          <w:sz w:val="24"/>
-          <w:szCs w:val="24"/>
-        </w:rPr>
-        <w:t>varchar</w:t>
-      </w:r>
-      <w:proofErr w:type="spellEnd"/>
+      <w:r>
+        <w:rPr>
+          <w:rFonts w:ascii="Helvetica" w:eastAsia="Helvetica Neue" w:hAnsi="Helvetica" w:cs="Helvetica"/>
+          <w:sz w:val="24"/>
+          <w:szCs w:val="24"/>
+        </w:rPr>
+        <w:t>- cadastro e comunicação com o usuário;</w:t>
+      </w:r>
+    </w:p>
+    <w:p>
+      <w:pPr>
+        <w:spacing w:line="480" w:lineRule="auto"/>
+        <w:jc w:val="both"/>
+        <w:rPr>
+          <w:rFonts w:ascii="Helvetica" w:eastAsia="Helvetica Neue" w:hAnsi="Helvetica" w:cs="Helvetica"/>
+          <w:sz w:val="24"/>
+          <w:szCs w:val="24"/>
+        </w:rPr>
+      </w:pPr>
+      <w:r>
+        <w:rPr>
+          <w:rFonts w:ascii="Helvetica" w:eastAsia="Helvetica Neue" w:hAnsi="Helvetica" w:cs="Helvetica"/>
+          <w:sz w:val="24"/>
+          <w:szCs w:val="24"/>
+        </w:rPr>
+        <w:t>senha varchar</w:t>
+      </w:r>
       <w:r>
         <w:rPr>
           <w:rFonts w:ascii="Helvetica" w:eastAsia="Helvetica Neue" w:hAnsi="Helvetica" w:cs="Helvetica"/>
@@ -376,38 +323,37 @@
     </w:p>
     <w:p>
       <w:pPr>
-        <w:spacing w:line="360" w:lineRule="auto"/>
-        <w:rPr>
-          <w:rFonts w:ascii="Helvetica" w:eastAsia="Helvetica Neue" w:hAnsi="Helvetica" w:cs="Helvetica"/>
-          <w:sz w:val="24"/>
-          <w:szCs w:val="24"/>
-        </w:rPr>
-      </w:pPr>
-      <w:r>
-        <w:rPr>
-          <w:rFonts w:ascii="Helvetica" w:eastAsia="Helvetica Neue" w:hAnsi="Helvetica" w:cs="Helvetica"/>
-          <w:sz w:val="24"/>
-          <w:szCs w:val="24"/>
-        </w:rPr>
-        <w:t xml:space="preserve">tipo </w:t>
-      </w:r>
-      <w:proofErr w:type="spellStart"/>
-      <w:r>
-        <w:rPr>
-          <w:rFonts w:ascii="Helvetica" w:eastAsia="Helvetica Neue" w:hAnsi="Helvetica" w:cs="Helvetica"/>
-          <w:sz w:val="24"/>
-          <w:szCs w:val="24"/>
-        </w:rPr>
-        <w:t>varchar</w:t>
-      </w:r>
-      <w:proofErr w:type="spellEnd"/>
-      <w:r>
-        <w:rPr>
-          <w:rFonts w:ascii="Helvetica" w:eastAsia="Helvetica Neue" w:hAnsi="Helvetica" w:cs="Helvetica"/>
-          <w:sz w:val="24"/>
-          <w:szCs w:val="24"/>
-        </w:rPr>
-        <w:t xml:space="preserve"> - </w:t>
+        <w:spacing w:line="480" w:lineRule="auto"/>
+        <w:jc w:val="both"/>
+        <w:rPr>
+          <w:rFonts w:ascii="Helvetica" w:eastAsia="Helvetica Neue" w:hAnsi="Helvetica" w:cs="Helvetica"/>
+          <w:sz w:val="24"/>
+          <w:szCs w:val="24"/>
+        </w:rPr>
+      </w:pPr>
+      <w:r>
+        <w:rPr>
+          <w:rFonts w:ascii="Helvetica" w:eastAsia="Helvetica Neue" w:hAnsi="Helvetica" w:cs="Helvetica"/>
+          <w:sz w:val="24"/>
+          <w:szCs w:val="24"/>
+        </w:rPr>
+        <w:t>tipo varchar</w:t>
+      </w:r>
+      <w:r>
+        <w:rPr>
+          <w:rFonts w:ascii="Helvetica" w:eastAsia="Helvetica Neue" w:hAnsi="Helvetica" w:cs="Helvetica"/>
+          <w:sz w:val="24"/>
+          <w:szCs w:val="24"/>
+        </w:rPr>
+        <w:t xml:space="preserve"> </w:t>
+      </w:r>
+      <w:r>
+        <w:rPr>
+          <w:rFonts w:ascii="Helvetica" w:eastAsia="Helvetica Neue" w:hAnsi="Helvetica" w:cs="Helvetica"/>
+          <w:sz w:val="24"/>
+          <w:szCs w:val="24"/>
+        </w:rPr>
+        <w:t xml:space="preserve">- </w:t>
       </w:r>
       <w:r>
         <w:rPr>
@@ -416,16 +362,7 @@
           <w:sz w:val="24"/>
           <w:szCs w:val="24"/>
         </w:rPr>
-        <w:t>identificação do tipo de usuário (“Produtor”, “Cliente”, “ONG”)</w:t>
-      </w:r>
-      <w:r>
-        <w:rPr>
-          <w:rFonts w:ascii="Helvetica Neue" w:hAnsi="Helvetica Neue"/>
-          <w:color w:val="000000"/>
-          <w:sz w:val="24"/>
-          <w:szCs w:val="24"/>
-        </w:rPr>
-        <w:t>.</w:t>
+        <w:t>identificação do tipo de usuário (“Produtor”, “Cliente”, “ONG”).</w:t>
       </w:r>
     </w:p>
     <w:p>
@@ -458,6 +395,7 @@
     </w:p>
     <w:p>
       <w:pPr>
+        <w:spacing w:line="480" w:lineRule="auto"/>
         <w:rPr>
           <w:rFonts w:ascii="Helvetica" w:eastAsia="Helvetica Neue" w:hAnsi="Helvetica" w:cs="Helvetica"/>
           <w:b/>
@@ -468,31 +406,160 @@
     </w:p>
     <w:p>
       <w:pPr>
+        <w:spacing w:line="480" w:lineRule="auto"/>
+        <w:jc w:val="both"/>
+        <w:rPr>
+          <w:rFonts w:ascii="Helvetica" w:eastAsia="Helvetica Neue" w:hAnsi="Helvetica" w:cs="Helvetica"/>
+          <w:sz w:val="24"/>
+          <w:szCs w:val="24"/>
+        </w:rPr>
+      </w:pPr>
+      <w:r>
+        <w:rPr>
+          <w:rFonts w:ascii="Helvetica" w:eastAsia="Helvetica Neue" w:hAnsi="Helvetica" w:cs="Helvetica"/>
+          <w:sz w:val="24"/>
+          <w:szCs w:val="24"/>
+        </w:rPr>
+        <w:t>id integer</w:t>
+      </w:r>
+      <w:r>
+        <w:rPr>
+          <w:rFonts w:ascii="Helvetica" w:eastAsia="Helvetica Neue" w:hAnsi="Helvetica" w:cs="Helvetica"/>
+          <w:sz w:val="24"/>
+          <w:szCs w:val="24"/>
+        </w:rPr>
+        <w:t xml:space="preserve"> - Identificação das linhas e chave primária da tabela;</w:t>
+      </w:r>
+    </w:p>
+    <w:p>
+      <w:pPr>
+        <w:spacing w:line="480" w:lineRule="auto"/>
+        <w:jc w:val="both"/>
+        <w:rPr>
+          <w:rFonts w:ascii="Helvetica" w:eastAsia="Helvetica Neue" w:hAnsi="Helvetica" w:cs="Helvetica"/>
+          <w:sz w:val="24"/>
+          <w:szCs w:val="24"/>
+        </w:rPr>
+      </w:pPr>
+      <w:r>
+        <w:rPr>
+          <w:rFonts w:ascii="Helvetica" w:eastAsia="Helvetica Neue" w:hAnsi="Helvetica" w:cs="Helvetica"/>
+          <w:sz w:val="24"/>
+          <w:szCs w:val="24"/>
+        </w:rPr>
+        <w:t>nome varchar</w:t>
+      </w:r>
+      <w:r>
+        <w:rPr>
+          <w:rFonts w:ascii="Helvetica" w:eastAsia="Helvetica Neue" w:hAnsi="Helvetica" w:cs="Helvetica"/>
+          <w:sz w:val="24"/>
+          <w:szCs w:val="24"/>
+        </w:rPr>
+        <w:t xml:space="preserve"> - identificação da categoria do produto que será anunciado;</w:t>
+      </w:r>
+    </w:p>
+    <w:p>
+      <w:pPr>
         <w:spacing w:line="360" w:lineRule="auto"/>
-        <w:rPr>
-          <w:rFonts w:ascii="Helvetica" w:eastAsia="Helvetica Neue" w:hAnsi="Helvetica" w:cs="Helvetica"/>
-          <w:sz w:val="24"/>
-          <w:szCs w:val="24"/>
-        </w:rPr>
-      </w:pPr>
-      <w:r>
-        <w:rPr>
-          <w:rFonts w:ascii="Helvetica" w:eastAsia="Helvetica Neue" w:hAnsi="Helvetica" w:cs="Helvetica"/>
-          <w:sz w:val="24"/>
-          <w:szCs w:val="24"/>
-        </w:rPr>
-        <w:t xml:space="preserve">id </w:t>
-      </w:r>
-      <w:proofErr w:type="spellStart"/>
-      <w:r>
-        <w:rPr>
-          <w:rFonts w:ascii="Helvetica" w:eastAsia="Helvetica Neue" w:hAnsi="Helvetica" w:cs="Helvetica"/>
-          <w:sz w:val="24"/>
-          <w:szCs w:val="24"/>
-        </w:rPr>
-        <w:t>integer</w:t>
-      </w:r>
-      <w:proofErr w:type="spellEnd"/>
+        <w:jc w:val="both"/>
+        <w:rPr>
+          <w:rFonts w:ascii="Helvetica" w:eastAsia="Helvetica Neue" w:hAnsi="Helvetica" w:cs="Helvetica"/>
+          <w:sz w:val="24"/>
+          <w:szCs w:val="24"/>
+        </w:rPr>
+      </w:pPr>
+      <w:r>
+        <w:rPr>
+          <w:rFonts w:ascii="Helvetica" w:eastAsia="Helvetica Neue" w:hAnsi="Helvetica" w:cs="Helvetica"/>
+          <w:sz w:val="24"/>
+          <w:szCs w:val="24"/>
+        </w:rPr>
+        <w:t>ativo boolean</w:t>
+      </w:r>
+      <w:r>
+        <w:rPr>
+          <w:rFonts w:ascii="Helvetica" w:eastAsia="Helvetica Neue" w:hAnsi="Helvetica" w:cs="Helvetica"/>
+          <w:sz w:val="24"/>
+          <w:szCs w:val="24"/>
+        </w:rPr>
+        <w:t xml:space="preserve"> - identificação de categorias ativas e inativas que serão trabalhadas posteriormente pelo back</w:t>
+      </w:r>
+      <w:r>
+        <w:rPr>
+          <w:rFonts w:ascii="Helvetica" w:eastAsia="Helvetica Neue" w:hAnsi="Helvetica" w:cs="Helvetica"/>
+          <w:sz w:val="24"/>
+          <w:szCs w:val="24"/>
+        </w:rPr>
+        <w:t xml:space="preserve"> -</w:t>
+      </w:r>
+      <w:r>
+        <w:rPr>
+          <w:rFonts w:ascii="Helvetica" w:eastAsia="Helvetica Neue" w:hAnsi="Helvetica" w:cs="Helvetica"/>
+          <w:sz w:val="24"/>
+          <w:szCs w:val="24"/>
+        </w:rPr>
+        <w:t xml:space="preserve"> end;</w:t>
+      </w:r>
+    </w:p>
+    <w:p>
+      <w:pPr>
+        <w:spacing w:line="360" w:lineRule="auto"/>
+        <w:rPr>
+          <w:rFonts w:ascii="Helvetica" w:eastAsia="Helvetica Neue" w:hAnsi="Helvetica" w:cs="Helvetica"/>
+          <w:sz w:val="24"/>
+          <w:szCs w:val="24"/>
+        </w:rPr>
+      </w:pPr>
+    </w:p>
+    <w:p>
+      <w:pPr>
+        <w:spacing w:line="360" w:lineRule="auto"/>
+        <w:rPr>
+          <w:rFonts w:ascii="Helvetica" w:eastAsia="Helvetica Neue" w:hAnsi="Helvetica" w:cs="Helvetica"/>
+          <w:b/>
+          <w:sz w:val="24"/>
+          <w:szCs w:val="24"/>
+        </w:rPr>
+      </w:pPr>
+      <w:r>
+        <w:rPr>
+          <w:rFonts w:ascii="Helvetica" w:eastAsia="Helvetica Neue" w:hAnsi="Helvetica" w:cs="Helvetica"/>
+          <w:b/>
+          <w:sz w:val="24"/>
+          <w:szCs w:val="24"/>
+        </w:rPr>
+        <w:t>Tabela Produto</w:t>
+      </w:r>
+    </w:p>
+    <w:p>
+      <w:pPr>
+        <w:spacing w:line="360" w:lineRule="auto"/>
+        <w:rPr>
+          <w:rFonts w:ascii="Helvetica" w:eastAsia="Helvetica Neue" w:hAnsi="Helvetica" w:cs="Helvetica"/>
+          <w:b/>
+          <w:sz w:val="24"/>
+          <w:szCs w:val="24"/>
+        </w:rPr>
+      </w:pPr>
+    </w:p>
+    <w:p>
+      <w:pPr>
+        <w:spacing w:line="480" w:lineRule="auto"/>
+        <w:jc w:val="both"/>
+        <w:rPr>
+          <w:rFonts w:ascii="Helvetica" w:eastAsia="Helvetica Neue" w:hAnsi="Helvetica" w:cs="Helvetica"/>
+          <w:sz w:val="24"/>
+          <w:szCs w:val="24"/>
+        </w:rPr>
+      </w:pPr>
+      <w:r>
+        <w:rPr>
+          <w:rFonts w:ascii="Helvetica" w:eastAsia="Helvetica Neue" w:hAnsi="Helvetica" w:cs="Helvetica"/>
+          <w:sz w:val="24"/>
+          <w:szCs w:val="24"/>
+        </w:rPr>
+        <w:t>id integer</w:t>
+      </w:r>
       <w:r>
         <w:rPr>
           <w:rFonts w:ascii="Helvetica" w:eastAsia="Helvetica Neue" w:hAnsi="Helvetica" w:cs="Helvetica"/>
@@ -504,473 +571,222 @@
     </w:p>
     <w:p>
       <w:pPr>
+        <w:spacing w:line="480" w:lineRule="auto"/>
+        <w:jc w:val="both"/>
+        <w:rPr>
+          <w:rFonts w:ascii="Helvetica" w:eastAsia="Helvetica Neue" w:hAnsi="Helvetica" w:cs="Helvetica"/>
+          <w:sz w:val="24"/>
+          <w:szCs w:val="24"/>
+        </w:rPr>
+      </w:pPr>
+      <w:r>
+        <w:rPr>
+          <w:rFonts w:ascii="Helvetica" w:eastAsia="Helvetica Neue" w:hAnsi="Helvetica" w:cs="Helvetica"/>
+          <w:sz w:val="24"/>
+          <w:szCs w:val="24"/>
+        </w:rPr>
+        <w:t>n</w:t>
+      </w:r>
+      <w:r>
+        <w:rPr>
+          <w:rFonts w:ascii="Helvetica" w:eastAsia="Helvetica Neue" w:hAnsi="Helvetica" w:cs="Helvetica"/>
+          <w:sz w:val="24"/>
+          <w:szCs w:val="24"/>
+        </w:rPr>
+        <w:t>ome</w:t>
+      </w:r>
+      <w:r>
+        <w:rPr>
+          <w:rFonts w:ascii="Helvetica" w:eastAsia="Helvetica Neue" w:hAnsi="Helvetica" w:cs="Helvetica"/>
+          <w:sz w:val="24"/>
+          <w:szCs w:val="24"/>
+        </w:rPr>
+        <w:t xml:space="preserve"> varchar</w:t>
+      </w:r>
+      <w:r>
+        <w:rPr>
+          <w:rFonts w:ascii="Helvetica" w:eastAsia="Helvetica Neue" w:hAnsi="Helvetica" w:cs="Helvetica"/>
+          <w:sz w:val="24"/>
+          <w:szCs w:val="24"/>
+        </w:rPr>
+        <w:t xml:space="preserve"> - identificação do produto;</w:t>
+      </w:r>
+    </w:p>
+    <w:p>
+      <w:pPr>
+        <w:spacing w:line="480" w:lineRule="auto"/>
+        <w:jc w:val="both"/>
+        <w:rPr>
+          <w:rFonts w:ascii="Helvetica" w:eastAsia="Helvetica Neue" w:hAnsi="Helvetica" w:cs="Helvetica"/>
+          <w:sz w:val="24"/>
+          <w:szCs w:val="24"/>
+        </w:rPr>
+      </w:pPr>
+      <w:r>
+        <w:rPr>
+          <w:rFonts w:ascii="Helvetica" w:eastAsia="Helvetica Neue" w:hAnsi="Helvetica" w:cs="Helvetica"/>
+          <w:sz w:val="24"/>
+          <w:szCs w:val="24"/>
+        </w:rPr>
+        <w:t>p</w:t>
+      </w:r>
+      <w:r>
+        <w:rPr>
+          <w:rFonts w:ascii="Helvetica" w:eastAsia="Helvetica Neue" w:hAnsi="Helvetica" w:cs="Helvetica"/>
+          <w:sz w:val="24"/>
+          <w:szCs w:val="24"/>
+        </w:rPr>
+        <w:t xml:space="preserve">reço </w:t>
+      </w:r>
+      <w:r>
+        <w:rPr>
+          <w:rFonts w:ascii="Helvetica" w:eastAsia="Helvetica Neue" w:hAnsi="Helvetica" w:cs="Helvetica"/>
+          <w:sz w:val="24"/>
+          <w:szCs w:val="24"/>
+        </w:rPr>
+        <w:t>decimal</w:t>
+      </w:r>
+      <w:r>
+        <w:rPr>
+          <w:rFonts w:ascii="Helvetica" w:eastAsia="Helvetica Neue" w:hAnsi="Helvetica" w:cs="Helvetica"/>
+          <w:sz w:val="24"/>
+          <w:szCs w:val="24"/>
+        </w:rPr>
+        <w:t>- valor em R$ do produto anunciado;</w:t>
+      </w:r>
+    </w:p>
+    <w:p>
+      <w:pPr>
+        <w:spacing w:line="480" w:lineRule="auto"/>
+        <w:jc w:val="both"/>
+        <w:rPr>
+          <w:rFonts w:ascii="Helvetica" w:eastAsia="Helvetica Neue" w:hAnsi="Helvetica" w:cs="Helvetica"/>
+          <w:sz w:val="24"/>
+          <w:szCs w:val="24"/>
+        </w:rPr>
+      </w:pPr>
+      <w:r>
+        <w:rPr>
+          <w:rFonts w:ascii="Helvetica" w:eastAsia="Helvetica Neue" w:hAnsi="Helvetica" w:cs="Helvetica"/>
+          <w:sz w:val="24"/>
+          <w:szCs w:val="24"/>
+        </w:rPr>
+        <w:t>q</w:t>
+      </w:r>
+      <w:r>
+        <w:rPr>
+          <w:rFonts w:ascii="Helvetica" w:eastAsia="Helvetica Neue" w:hAnsi="Helvetica" w:cs="Helvetica"/>
+          <w:sz w:val="24"/>
+          <w:szCs w:val="24"/>
+        </w:rPr>
+        <w:t xml:space="preserve">uantidade </w:t>
+      </w:r>
+      <w:r>
+        <w:rPr>
+          <w:rFonts w:ascii="Helvetica" w:eastAsia="Helvetica Neue" w:hAnsi="Helvetica" w:cs="Helvetica"/>
+          <w:sz w:val="24"/>
+          <w:szCs w:val="24"/>
+        </w:rPr>
+        <w:t xml:space="preserve">integer </w:t>
+      </w:r>
+      <w:r>
+        <w:rPr>
+          <w:rFonts w:ascii="Helvetica" w:eastAsia="Helvetica Neue" w:hAnsi="Helvetica" w:cs="Helvetica"/>
+          <w:sz w:val="24"/>
+          <w:szCs w:val="24"/>
+        </w:rPr>
+        <w:t>- quantidade do produto em estoque;</w:t>
+      </w:r>
+    </w:p>
+    <w:p>
+      <w:pPr>
         <w:spacing w:line="360" w:lineRule="auto"/>
-        <w:rPr>
-          <w:rFonts w:ascii="Helvetica" w:eastAsia="Helvetica Neue" w:hAnsi="Helvetica" w:cs="Helvetica"/>
-          <w:sz w:val="24"/>
-          <w:szCs w:val="24"/>
-        </w:rPr>
-      </w:pPr>
-      <w:r>
-        <w:rPr>
-          <w:rFonts w:ascii="Helvetica" w:eastAsia="Helvetica Neue" w:hAnsi="Helvetica" w:cs="Helvetica"/>
-          <w:sz w:val="24"/>
-          <w:szCs w:val="24"/>
-        </w:rPr>
-        <w:t>n</w:t>
-      </w:r>
-      <w:r>
-        <w:rPr>
-          <w:rFonts w:ascii="Helvetica" w:eastAsia="Helvetica Neue" w:hAnsi="Helvetica" w:cs="Helvetica"/>
-          <w:sz w:val="24"/>
-          <w:szCs w:val="24"/>
-        </w:rPr>
-        <w:t>ome</w:t>
-      </w:r>
-      <w:r>
-        <w:rPr>
-          <w:rFonts w:ascii="Helvetica" w:eastAsia="Helvetica Neue" w:hAnsi="Helvetica" w:cs="Helvetica"/>
-          <w:sz w:val="24"/>
-          <w:szCs w:val="24"/>
-        </w:rPr>
-        <w:t xml:space="preserve"> </w:t>
-      </w:r>
-      <w:proofErr w:type="spellStart"/>
-      <w:r>
-        <w:rPr>
-          <w:rFonts w:ascii="Helvetica" w:eastAsia="Helvetica Neue" w:hAnsi="Helvetica" w:cs="Helvetica"/>
-          <w:sz w:val="24"/>
-          <w:szCs w:val="24"/>
-        </w:rPr>
-        <w:t>varchar</w:t>
-      </w:r>
-      <w:proofErr w:type="spellEnd"/>
-      <w:r>
-        <w:rPr>
-          <w:rFonts w:ascii="Helvetica" w:eastAsia="Helvetica Neue" w:hAnsi="Helvetica" w:cs="Helvetica"/>
-          <w:sz w:val="24"/>
-          <w:szCs w:val="24"/>
-        </w:rPr>
-        <w:t xml:space="preserve"> - identificação da categoria do produto que será anunciado;</w:t>
+        <w:jc w:val="both"/>
+        <w:rPr>
+          <w:rFonts w:ascii="Helvetica" w:eastAsia="Helvetica Neue" w:hAnsi="Helvetica" w:cs="Helvetica"/>
+          <w:sz w:val="24"/>
+          <w:szCs w:val="24"/>
+        </w:rPr>
+      </w:pPr>
+      <w:r>
+        <w:rPr>
+          <w:rFonts w:ascii="Helvetica" w:eastAsia="Helvetica Neue" w:hAnsi="Helvetica" w:cs="Helvetica"/>
+          <w:sz w:val="24"/>
+          <w:szCs w:val="24"/>
+        </w:rPr>
+        <w:t xml:space="preserve">estoque boolean </w:t>
+      </w:r>
+      <w:r>
+        <w:rPr>
+          <w:rFonts w:ascii="Helvetica" w:eastAsia="Helvetica Neue" w:hAnsi="Helvetica" w:cs="Helvetica"/>
+          <w:sz w:val="24"/>
+          <w:szCs w:val="24"/>
+        </w:rPr>
+        <w:t xml:space="preserve">- se houver estoque disponível - true, senão - false. Será utilizado para controle das vendas através do back </w:t>
+      </w:r>
+      <w:r>
+        <w:rPr>
+          <w:rFonts w:ascii="Helvetica" w:eastAsia="Helvetica Neue" w:hAnsi="Helvetica" w:cs="Helvetica"/>
+          <w:sz w:val="24"/>
+          <w:szCs w:val="24"/>
+        </w:rPr>
+        <w:t xml:space="preserve">- </w:t>
+      </w:r>
+      <w:r>
+        <w:rPr>
+          <w:rFonts w:ascii="Helvetica" w:eastAsia="Helvetica Neue" w:hAnsi="Helvetica" w:cs="Helvetica"/>
+          <w:sz w:val="24"/>
+          <w:szCs w:val="24"/>
+        </w:rPr>
+        <w:t>end;</w:t>
+      </w:r>
+    </w:p>
+    <w:p>
+      <w:pPr>
+        <w:spacing w:before="240" w:after="240" w:line="360" w:lineRule="auto"/>
+        <w:jc w:val="both"/>
+        <w:rPr>
+          <w:rFonts w:ascii="Helvetica" w:eastAsia="Helvetica Neue" w:hAnsi="Helvetica" w:cs="Helvetica"/>
+          <w:sz w:val="24"/>
+          <w:szCs w:val="24"/>
+        </w:rPr>
+      </w:pPr>
+      <w:r>
+        <w:rPr>
+          <w:rFonts w:ascii="Helvetica" w:eastAsia="Helvetica Neue" w:hAnsi="Helvetica" w:cs="Helvetica"/>
+          <w:sz w:val="24"/>
+          <w:szCs w:val="24"/>
+        </w:rPr>
+        <w:lastRenderedPageBreak/>
+        <w:t xml:space="preserve">doacao varchar – identifica se o produto adquirido será destinado </w:t>
+      </w:r>
+      <w:r>
+        <w:rPr>
+          <w:rFonts w:ascii="Helvetica" w:eastAsia="Helvetica Neue" w:hAnsi="Helvetica" w:cs="Helvetica"/>
+          <w:sz w:val="24"/>
+          <w:szCs w:val="24"/>
+        </w:rPr>
+        <w:t>a alguma das</w:t>
+      </w:r>
+      <w:r>
+        <w:rPr>
+          <w:rFonts w:ascii="Helvetica" w:eastAsia="Helvetica Neue" w:hAnsi="Helvetica" w:cs="Helvetica"/>
+          <w:sz w:val="24"/>
+          <w:szCs w:val="24"/>
+        </w:rPr>
+        <w:t xml:space="preserve"> ONGs cadastradas;</w:t>
       </w:r>
     </w:p>
     <w:p>
       <w:pPr>
         <w:spacing w:line="360" w:lineRule="auto"/>
-        <w:rPr>
-          <w:rFonts w:ascii="Helvetica" w:eastAsia="Helvetica Neue" w:hAnsi="Helvetica" w:cs="Helvetica"/>
-          <w:sz w:val="24"/>
-          <w:szCs w:val="24"/>
-        </w:rPr>
-      </w:pPr>
-      <w:r>
-        <w:rPr>
-          <w:rFonts w:ascii="Helvetica" w:eastAsia="Helvetica Neue" w:hAnsi="Helvetica" w:cs="Helvetica"/>
-          <w:sz w:val="24"/>
-          <w:szCs w:val="24"/>
-        </w:rPr>
-        <w:t xml:space="preserve">ativo </w:t>
-      </w:r>
-      <w:proofErr w:type="spellStart"/>
-      <w:r>
-        <w:rPr>
-          <w:rFonts w:ascii="Helvetica" w:eastAsia="Helvetica Neue" w:hAnsi="Helvetica" w:cs="Helvetica"/>
-          <w:sz w:val="24"/>
-          <w:szCs w:val="24"/>
-        </w:rPr>
-        <w:t>boolean</w:t>
-      </w:r>
-      <w:proofErr w:type="spellEnd"/>
-      <w:r>
-        <w:rPr>
-          <w:rFonts w:ascii="Helvetica" w:eastAsia="Helvetica Neue" w:hAnsi="Helvetica" w:cs="Helvetica"/>
-          <w:sz w:val="24"/>
-          <w:szCs w:val="24"/>
-        </w:rPr>
-        <w:t xml:space="preserve"> - identificação de categorias ativas e inativas que serão trabalhadas posteriormente pelo </w:t>
-      </w:r>
-      <w:proofErr w:type="spellStart"/>
-      <w:r>
-        <w:rPr>
-          <w:rFonts w:ascii="Helvetica" w:eastAsia="Helvetica Neue" w:hAnsi="Helvetica" w:cs="Helvetica"/>
-          <w:sz w:val="24"/>
-          <w:szCs w:val="24"/>
-        </w:rPr>
-        <w:t>back</w:t>
-      </w:r>
-      <w:proofErr w:type="spellEnd"/>
-      <w:r>
-        <w:rPr>
-          <w:rFonts w:ascii="Helvetica" w:eastAsia="Helvetica Neue" w:hAnsi="Helvetica" w:cs="Helvetica"/>
-          <w:sz w:val="24"/>
-          <w:szCs w:val="24"/>
-        </w:rPr>
-        <w:t xml:space="preserve"> -</w:t>
-      </w:r>
-      <w:r>
-        <w:rPr>
-          <w:rFonts w:ascii="Helvetica" w:eastAsia="Helvetica Neue" w:hAnsi="Helvetica" w:cs="Helvetica"/>
-          <w:sz w:val="24"/>
-          <w:szCs w:val="24"/>
-        </w:rPr>
-        <w:t xml:space="preserve"> </w:t>
-      </w:r>
-      <w:proofErr w:type="spellStart"/>
-      <w:r>
-        <w:rPr>
-          <w:rFonts w:ascii="Helvetica" w:eastAsia="Helvetica Neue" w:hAnsi="Helvetica" w:cs="Helvetica"/>
-          <w:sz w:val="24"/>
-          <w:szCs w:val="24"/>
-        </w:rPr>
-        <w:t>end</w:t>
-      </w:r>
-      <w:proofErr w:type="spellEnd"/>
-      <w:r>
-        <w:rPr>
-          <w:rFonts w:ascii="Helvetica" w:eastAsia="Helvetica Neue" w:hAnsi="Helvetica" w:cs="Helvetica"/>
-          <w:sz w:val="24"/>
-          <w:szCs w:val="24"/>
-        </w:rPr>
-        <w:t>;</w:t>
-      </w:r>
-    </w:p>
-    <w:p>
-      <w:pPr>
-        <w:rPr>
-          <w:rFonts w:ascii="Helvetica" w:eastAsia="Helvetica Neue" w:hAnsi="Helvetica" w:cs="Helvetica"/>
-          <w:sz w:val="24"/>
-          <w:szCs w:val="24"/>
-        </w:rPr>
-      </w:pPr>
-    </w:p>
-    <w:p>
-      <w:pPr>
-        <w:rPr>
-          <w:rFonts w:ascii="Helvetica" w:eastAsia="Helvetica Neue" w:hAnsi="Helvetica" w:cs="Helvetica"/>
-          <w:b/>
-          <w:sz w:val="24"/>
-          <w:szCs w:val="24"/>
-        </w:rPr>
-      </w:pPr>
-      <w:r>
-        <w:rPr>
-          <w:rFonts w:ascii="Helvetica" w:eastAsia="Helvetica Neue" w:hAnsi="Helvetica" w:cs="Helvetica"/>
-          <w:b/>
-          <w:sz w:val="24"/>
-          <w:szCs w:val="24"/>
-        </w:rPr>
-        <w:t>Tabela Produto</w:t>
-      </w:r>
-    </w:p>
-    <w:p>
-      <w:pPr>
-        <w:spacing w:line="360" w:lineRule="auto"/>
-        <w:rPr>
-          <w:rFonts w:ascii="Helvetica" w:eastAsia="Helvetica Neue" w:hAnsi="Helvetica" w:cs="Helvetica"/>
-          <w:b/>
-          <w:sz w:val="24"/>
-          <w:szCs w:val="24"/>
-        </w:rPr>
-      </w:pPr>
-    </w:p>
-    <w:p>
-      <w:pPr>
-        <w:spacing w:line="360" w:lineRule="auto"/>
-        <w:rPr>
-          <w:rFonts w:ascii="Helvetica" w:eastAsia="Helvetica Neue" w:hAnsi="Helvetica" w:cs="Helvetica"/>
-          <w:sz w:val="24"/>
-          <w:szCs w:val="24"/>
-        </w:rPr>
-      </w:pPr>
-      <w:r>
-        <w:rPr>
-          <w:rFonts w:ascii="Helvetica" w:eastAsia="Helvetica Neue" w:hAnsi="Helvetica" w:cs="Helvetica"/>
-          <w:sz w:val="24"/>
-          <w:szCs w:val="24"/>
-        </w:rPr>
-        <w:t xml:space="preserve">id </w:t>
-      </w:r>
-      <w:proofErr w:type="spellStart"/>
-      <w:r>
-        <w:rPr>
-          <w:rFonts w:ascii="Helvetica" w:eastAsia="Helvetica Neue" w:hAnsi="Helvetica" w:cs="Helvetica"/>
-          <w:sz w:val="24"/>
-          <w:szCs w:val="24"/>
-        </w:rPr>
-        <w:t>integer</w:t>
-      </w:r>
-      <w:proofErr w:type="spellEnd"/>
-      <w:r>
-        <w:rPr>
-          <w:rFonts w:ascii="Helvetica" w:eastAsia="Helvetica Neue" w:hAnsi="Helvetica" w:cs="Helvetica"/>
-          <w:sz w:val="24"/>
-          <w:szCs w:val="24"/>
-        </w:rPr>
-        <w:t xml:space="preserve"> - Identificação das linhas e chave primária da tabela;</w:t>
-      </w:r>
-    </w:p>
-    <w:p>
-      <w:pPr>
-        <w:spacing w:line="360" w:lineRule="auto"/>
-        <w:rPr>
-          <w:rFonts w:ascii="Helvetica" w:eastAsia="Helvetica Neue" w:hAnsi="Helvetica" w:cs="Helvetica"/>
-          <w:sz w:val="24"/>
-          <w:szCs w:val="24"/>
-        </w:rPr>
-      </w:pPr>
-      <w:r>
-        <w:rPr>
-          <w:rFonts w:ascii="Helvetica" w:eastAsia="Helvetica Neue" w:hAnsi="Helvetica" w:cs="Helvetica"/>
-          <w:sz w:val="24"/>
-          <w:szCs w:val="24"/>
-        </w:rPr>
-        <w:t>n</w:t>
-      </w:r>
-      <w:r>
-        <w:rPr>
-          <w:rFonts w:ascii="Helvetica" w:eastAsia="Helvetica Neue" w:hAnsi="Helvetica" w:cs="Helvetica"/>
-          <w:sz w:val="24"/>
-          <w:szCs w:val="24"/>
-        </w:rPr>
-        <w:t>ome</w:t>
-      </w:r>
-      <w:r>
-        <w:rPr>
-          <w:rFonts w:ascii="Helvetica" w:eastAsia="Helvetica Neue" w:hAnsi="Helvetica" w:cs="Helvetica"/>
-          <w:sz w:val="24"/>
-          <w:szCs w:val="24"/>
-        </w:rPr>
-        <w:t xml:space="preserve"> </w:t>
-      </w:r>
-      <w:proofErr w:type="spellStart"/>
-      <w:r>
-        <w:rPr>
-          <w:rFonts w:ascii="Helvetica" w:eastAsia="Helvetica Neue" w:hAnsi="Helvetica" w:cs="Helvetica"/>
-          <w:sz w:val="24"/>
-          <w:szCs w:val="24"/>
-        </w:rPr>
-        <w:t>varchar</w:t>
-      </w:r>
-      <w:proofErr w:type="spellEnd"/>
-      <w:r>
-        <w:rPr>
-          <w:rFonts w:ascii="Helvetica" w:eastAsia="Helvetica Neue" w:hAnsi="Helvetica" w:cs="Helvetica"/>
-          <w:sz w:val="24"/>
-          <w:szCs w:val="24"/>
-        </w:rPr>
-        <w:t xml:space="preserve"> - identificação do produto;</w:t>
-      </w:r>
-    </w:p>
-    <w:p>
-      <w:pPr>
-        <w:spacing w:line="360" w:lineRule="auto"/>
-        <w:rPr>
-          <w:rFonts w:ascii="Helvetica" w:eastAsia="Helvetica Neue" w:hAnsi="Helvetica" w:cs="Helvetica"/>
-          <w:sz w:val="24"/>
-          <w:szCs w:val="24"/>
-        </w:rPr>
-      </w:pPr>
-      <w:r>
-        <w:rPr>
-          <w:rFonts w:ascii="Helvetica" w:eastAsia="Helvetica Neue" w:hAnsi="Helvetica" w:cs="Helvetica"/>
-          <w:sz w:val="24"/>
-          <w:szCs w:val="24"/>
-        </w:rPr>
-        <w:t>p</w:t>
-      </w:r>
-      <w:r>
-        <w:rPr>
-          <w:rFonts w:ascii="Helvetica" w:eastAsia="Helvetica Neue" w:hAnsi="Helvetica" w:cs="Helvetica"/>
-          <w:sz w:val="24"/>
-          <w:szCs w:val="24"/>
-        </w:rPr>
-        <w:t xml:space="preserve">reço </w:t>
-      </w:r>
-      <w:r>
-        <w:rPr>
-          <w:rFonts w:ascii="Helvetica" w:eastAsia="Helvetica Neue" w:hAnsi="Helvetica" w:cs="Helvetica"/>
-          <w:sz w:val="24"/>
-          <w:szCs w:val="24"/>
-        </w:rPr>
-        <w:t>decimal</w:t>
-      </w:r>
-      <w:r>
-        <w:rPr>
-          <w:rFonts w:ascii="Helvetica" w:eastAsia="Helvetica Neue" w:hAnsi="Helvetica" w:cs="Helvetica"/>
-          <w:sz w:val="24"/>
-          <w:szCs w:val="24"/>
-        </w:rPr>
-        <w:t>- valor em R$ do produto anunciado;</w:t>
-      </w:r>
-    </w:p>
-    <w:p>
-      <w:pPr>
-        <w:spacing w:line="360" w:lineRule="auto"/>
-        <w:rPr>
-          <w:rFonts w:ascii="Helvetica" w:eastAsia="Helvetica Neue" w:hAnsi="Helvetica" w:cs="Helvetica"/>
-          <w:sz w:val="24"/>
-          <w:szCs w:val="24"/>
-        </w:rPr>
-      </w:pPr>
-      <w:r>
-        <w:rPr>
-          <w:rFonts w:ascii="Helvetica" w:eastAsia="Helvetica Neue" w:hAnsi="Helvetica" w:cs="Helvetica"/>
-          <w:sz w:val="24"/>
-          <w:szCs w:val="24"/>
-        </w:rPr>
-        <w:t>q</w:t>
-      </w:r>
-      <w:r>
-        <w:rPr>
-          <w:rFonts w:ascii="Helvetica" w:eastAsia="Helvetica Neue" w:hAnsi="Helvetica" w:cs="Helvetica"/>
-          <w:sz w:val="24"/>
-          <w:szCs w:val="24"/>
-        </w:rPr>
-        <w:t xml:space="preserve">uantidade </w:t>
-      </w:r>
-      <w:proofErr w:type="spellStart"/>
-      <w:r>
-        <w:rPr>
-          <w:rFonts w:ascii="Helvetica" w:eastAsia="Helvetica Neue" w:hAnsi="Helvetica" w:cs="Helvetica"/>
-          <w:sz w:val="24"/>
-          <w:szCs w:val="24"/>
-        </w:rPr>
-        <w:t>integer</w:t>
-      </w:r>
-      <w:proofErr w:type="spellEnd"/>
-      <w:r>
-        <w:rPr>
-          <w:rFonts w:ascii="Helvetica" w:eastAsia="Helvetica Neue" w:hAnsi="Helvetica" w:cs="Helvetica"/>
-          <w:sz w:val="24"/>
-          <w:szCs w:val="24"/>
-        </w:rPr>
-        <w:t xml:space="preserve"> </w:t>
-      </w:r>
-      <w:r>
-        <w:rPr>
-          <w:rFonts w:ascii="Helvetica" w:eastAsia="Helvetica Neue" w:hAnsi="Helvetica" w:cs="Helvetica"/>
-          <w:sz w:val="24"/>
-          <w:szCs w:val="24"/>
-        </w:rPr>
-        <w:t>- quantidade do produto em estoque;</w:t>
-      </w:r>
-    </w:p>
-    <w:p>
-      <w:pPr>
-        <w:spacing w:line="360" w:lineRule="auto"/>
-        <w:rPr>
-          <w:rFonts w:ascii="Helvetica" w:eastAsia="Helvetica Neue" w:hAnsi="Helvetica" w:cs="Helvetica"/>
-          <w:sz w:val="24"/>
-          <w:szCs w:val="24"/>
-        </w:rPr>
-      </w:pPr>
-      <w:r>
-        <w:rPr>
-          <w:rFonts w:ascii="Helvetica" w:eastAsia="Helvetica Neue" w:hAnsi="Helvetica" w:cs="Helvetica"/>
-          <w:sz w:val="24"/>
-          <w:szCs w:val="24"/>
-        </w:rPr>
-        <w:t xml:space="preserve">estoque </w:t>
-      </w:r>
-      <w:proofErr w:type="spellStart"/>
-      <w:r>
-        <w:rPr>
-          <w:rFonts w:ascii="Helvetica" w:eastAsia="Helvetica Neue" w:hAnsi="Helvetica" w:cs="Helvetica"/>
-          <w:sz w:val="24"/>
-          <w:szCs w:val="24"/>
-        </w:rPr>
-        <w:t>boolean</w:t>
-      </w:r>
-      <w:proofErr w:type="spellEnd"/>
-      <w:r>
-        <w:rPr>
-          <w:rFonts w:ascii="Helvetica" w:eastAsia="Helvetica Neue" w:hAnsi="Helvetica" w:cs="Helvetica"/>
-          <w:sz w:val="24"/>
-          <w:szCs w:val="24"/>
-        </w:rPr>
-        <w:t xml:space="preserve"> </w:t>
-      </w:r>
-      <w:r>
-        <w:rPr>
-          <w:rFonts w:ascii="Helvetica" w:eastAsia="Helvetica Neue" w:hAnsi="Helvetica" w:cs="Helvetica"/>
-          <w:sz w:val="24"/>
-          <w:szCs w:val="24"/>
-        </w:rPr>
-        <w:t xml:space="preserve">- se houver estoque disponível - </w:t>
-      </w:r>
-      <w:proofErr w:type="spellStart"/>
-      <w:r>
-        <w:rPr>
-          <w:rFonts w:ascii="Helvetica" w:eastAsia="Helvetica Neue" w:hAnsi="Helvetica" w:cs="Helvetica"/>
-          <w:sz w:val="24"/>
-          <w:szCs w:val="24"/>
-        </w:rPr>
-        <w:t>true</w:t>
-      </w:r>
-      <w:proofErr w:type="spellEnd"/>
-      <w:r>
-        <w:rPr>
-          <w:rFonts w:ascii="Helvetica" w:eastAsia="Helvetica Neue" w:hAnsi="Helvetica" w:cs="Helvetica"/>
-          <w:sz w:val="24"/>
-          <w:szCs w:val="24"/>
-        </w:rPr>
-        <w:t xml:space="preserve">, senão - false. Será utilizado para controle das vendas através do </w:t>
-      </w:r>
-      <w:proofErr w:type="spellStart"/>
-      <w:r>
-        <w:rPr>
-          <w:rFonts w:ascii="Helvetica" w:eastAsia="Helvetica Neue" w:hAnsi="Helvetica" w:cs="Helvetica"/>
-          <w:sz w:val="24"/>
-          <w:szCs w:val="24"/>
-        </w:rPr>
-        <w:t>back</w:t>
-      </w:r>
-      <w:proofErr w:type="spellEnd"/>
-      <w:r>
-        <w:rPr>
-          <w:rFonts w:ascii="Helvetica" w:eastAsia="Helvetica Neue" w:hAnsi="Helvetica" w:cs="Helvetica"/>
-          <w:sz w:val="24"/>
-          <w:szCs w:val="24"/>
-        </w:rPr>
-        <w:t xml:space="preserve"> </w:t>
-      </w:r>
-      <w:r>
-        <w:rPr>
-          <w:rFonts w:ascii="Helvetica" w:eastAsia="Helvetica Neue" w:hAnsi="Helvetica" w:cs="Helvetica"/>
-          <w:sz w:val="24"/>
-          <w:szCs w:val="24"/>
-        </w:rPr>
-        <w:t xml:space="preserve">- </w:t>
-      </w:r>
-      <w:proofErr w:type="spellStart"/>
-      <w:r>
-        <w:rPr>
-          <w:rFonts w:ascii="Helvetica" w:eastAsia="Helvetica Neue" w:hAnsi="Helvetica" w:cs="Helvetica"/>
-          <w:sz w:val="24"/>
-          <w:szCs w:val="24"/>
-        </w:rPr>
-        <w:t>end</w:t>
-      </w:r>
-      <w:proofErr w:type="spellEnd"/>
-      <w:r>
-        <w:rPr>
-          <w:rFonts w:ascii="Helvetica" w:eastAsia="Helvetica Neue" w:hAnsi="Helvetica" w:cs="Helvetica"/>
-          <w:sz w:val="24"/>
-          <w:szCs w:val="24"/>
-        </w:rPr>
-        <w:t>;</w:t>
-      </w:r>
-    </w:p>
-    <w:p>
-      <w:pPr>
-        <w:spacing w:line="360" w:lineRule="auto"/>
-        <w:rPr>
-          <w:rFonts w:ascii="Helvetica" w:eastAsia="Helvetica Neue" w:hAnsi="Helvetica" w:cs="Helvetica"/>
-          <w:sz w:val="24"/>
-          <w:szCs w:val="24"/>
-        </w:rPr>
-      </w:pPr>
-      <w:proofErr w:type="spellStart"/>
+        <w:jc w:val="both"/>
+        <w:rPr>
+          <w:rFonts w:ascii="Helvetica" w:eastAsia="Helvetica Neue" w:hAnsi="Helvetica" w:cs="Helvetica"/>
+          <w:sz w:val="24"/>
+          <w:szCs w:val="24"/>
+        </w:rPr>
+      </w:pPr>
       <w:r>
         <w:rPr>
           <w:rFonts w:ascii="Helvetica" w:eastAsia="Helvetica Neue" w:hAnsi="Helvetica" w:cs="Helvetica"/>
@@ -987,25 +803,14 @@
         </w:rPr>
         <w:t>ategoria_id</w:t>
       </w:r>
-      <w:proofErr w:type="spellEnd"/>
-      <w:r>
-        <w:rPr>
-          <w:rFonts w:ascii="Helvetica" w:eastAsia="Helvetica Neue" w:hAnsi="Helvetica" w:cs="Helvetica"/>
-          <w:sz w:val="24"/>
-          <w:szCs w:val="24"/>
-        </w:rPr>
-        <w:t xml:space="preserve"> </w:t>
-      </w:r>
-      <w:proofErr w:type="spellStart"/>
-      <w:r>
-        <w:rPr>
-          <w:rFonts w:ascii="Helvetica" w:eastAsia="Helvetica Neue" w:hAnsi="Helvetica" w:cs="Helvetica"/>
-          <w:sz w:val="24"/>
-          <w:szCs w:val="24"/>
-        </w:rPr>
-        <w:t>integer</w:t>
-      </w:r>
-      <w:proofErr w:type="spellEnd"/>
+      <w:r>
+        <w:rPr>
+          <w:rFonts w:ascii="Helvetica" w:eastAsia="Helvetica Neue" w:hAnsi="Helvetica" w:cs="Helvetica"/>
+          <w:sz w:val="24"/>
+          <w:szCs w:val="24"/>
+        </w:rPr>
+        <w:t xml:space="preserve"> integer</w:t>
+      </w:r>
       <w:r>
         <w:rPr>
           <w:rFonts w:ascii="Helvetica" w:eastAsia="Helvetica Neue" w:hAnsi="Helvetica" w:cs="Helvetica"/>

</xml_diff>

<commit_message>
Revert "Inclusão do atributo 'doacao varchar' no relatório"
This reverts commit 21b9422c8aa50c0961a6b4d34f1c71499155b3c0.
</commit_message>
<xml_diff>
--- a/Definicao Atributos BD/Relatório Projeto Integrador - Atributos Banco de Dados.docx
+++ b/Definicao Atributos BD/Relatório Projeto Integrador - Atributos Banco de Dados.docx
@@ -148,7 +148,6 @@
     </w:p>
     <w:p>
       <w:pPr>
-        <w:jc w:val="both"/>
         <w:rPr>
           <w:rFonts w:ascii="Helvetica" w:eastAsia="Helvetica Neue" w:hAnsi="Helvetica" w:cs="Helvetica"/>
           <w:b/>
@@ -159,21 +158,80 @@
     </w:p>
     <w:p>
       <w:pPr>
-        <w:spacing w:line="480" w:lineRule="auto"/>
-        <w:jc w:val="both"/>
-        <w:rPr>
-          <w:rFonts w:ascii="Helvetica" w:eastAsia="Helvetica Neue" w:hAnsi="Helvetica" w:cs="Helvetica"/>
-          <w:sz w:val="24"/>
-          <w:szCs w:val="24"/>
-        </w:rPr>
-      </w:pPr>
-      <w:r>
-        <w:rPr>
-          <w:rFonts w:ascii="Helvetica" w:eastAsia="Helvetica Neue" w:hAnsi="Helvetica" w:cs="Helvetica"/>
-          <w:sz w:val="24"/>
-          <w:szCs w:val="24"/>
-        </w:rPr>
-        <w:t>id integer</w:t>
+        <w:spacing w:line="360" w:lineRule="auto"/>
+        <w:rPr>
+          <w:rFonts w:ascii="Helvetica" w:eastAsia="Helvetica Neue" w:hAnsi="Helvetica" w:cs="Helvetica"/>
+          <w:sz w:val="24"/>
+          <w:szCs w:val="24"/>
+        </w:rPr>
+      </w:pPr>
+      <w:r>
+        <w:rPr>
+          <w:rFonts w:ascii="Helvetica" w:eastAsia="Helvetica Neue" w:hAnsi="Helvetica" w:cs="Helvetica"/>
+          <w:sz w:val="24"/>
+          <w:szCs w:val="24"/>
+        </w:rPr>
+        <w:t xml:space="preserve">id </w:t>
+      </w:r>
+      <w:proofErr w:type="spellStart"/>
+      <w:r>
+        <w:rPr>
+          <w:rFonts w:ascii="Helvetica" w:eastAsia="Helvetica Neue" w:hAnsi="Helvetica" w:cs="Helvetica"/>
+          <w:sz w:val="24"/>
+          <w:szCs w:val="24"/>
+        </w:rPr>
+        <w:t>integer</w:t>
+      </w:r>
+      <w:proofErr w:type="spellEnd"/>
+      <w:r>
+        <w:rPr>
+          <w:rFonts w:ascii="Helvetica" w:eastAsia="Helvetica Neue" w:hAnsi="Helvetica" w:cs="Helvetica"/>
+          <w:sz w:val="24"/>
+          <w:szCs w:val="24"/>
+        </w:rPr>
+        <w:t xml:space="preserve"> - </w:t>
+      </w:r>
+      <w:r>
+        <w:rPr>
+          <w:rFonts w:ascii="Helvetica" w:eastAsia="Helvetica Neue" w:hAnsi="Helvetica" w:cs="Helvetica"/>
+          <w:sz w:val="24"/>
+          <w:szCs w:val="24"/>
+        </w:rPr>
+        <w:t>i</w:t>
+      </w:r>
+      <w:r>
+        <w:rPr>
+          <w:rFonts w:ascii="Helvetica" w:eastAsia="Helvetica Neue" w:hAnsi="Helvetica" w:cs="Helvetica"/>
+          <w:sz w:val="24"/>
+          <w:szCs w:val="24"/>
+        </w:rPr>
+        <w:t>dentificação das linhas e chave primária da tabela;</w:t>
+      </w:r>
+    </w:p>
+    <w:p>
+      <w:pPr>
+        <w:spacing w:line="360" w:lineRule="auto"/>
+        <w:rPr>
+          <w:rFonts w:ascii="Helvetica" w:eastAsia="Helvetica Neue" w:hAnsi="Helvetica" w:cs="Helvetica"/>
+          <w:sz w:val="24"/>
+          <w:szCs w:val="24"/>
+        </w:rPr>
+      </w:pPr>
+      <w:r>
+        <w:rPr>
+          <w:rFonts w:ascii="Helvetica" w:eastAsia="Helvetica Neue" w:hAnsi="Helvetica" w:cs="Helvetica"/>
+          <w:sz w:val="24"/>
+          <w:szCs w:val="24"/>
+        </w:rPr>
+        <w:t>n</w:t>
+      </w:r>
+      <w:r>
+        <w:rPr>
+          <w:rFonts w:ascii="Helvetica" w:eastAsia="Helvetica Neue" w:hAnsi="Helvetica" w:cs="Helvetica"/>
+          <w:sz w:val="24"/>
+          <w:szCs w:val="24"/>
+        </w:rPr>
+        <w:t>ome</w:t>
       </w:r>
       <w:r>
         <w:rPr>
@@ -183,49 +241,52 @@
         </w:rPr>
         <w:t xml:space="preserve"> </w:t>
       </w:r>
-      <w:r>
-        <w:rPr>
-          <w:rFonts w:ascii="Helvetica" w:eastAsia="Helvetica Neue" w:hAnsi="Helvetica" w:cs="Helvetica"/>
-          <w:sz w:val="24"/>
-          <w:szCs w:val="24"/>
-        </w:rPr>
-        <w:t xml:space="preserve">- </w:t>
-      </w:r>
-      <w:r>
-        <w:rPr>
-          <w:rFonts w:ascii="Helvetica" w:eastAsia="Helvetica Neue" w:hAnsi="Helvetica" w:cs="Helvetica"/>
-          <w:sz w:val="24"/>
-          <w:szCs w:val="24"/>
-        </w:rPr>
-        <w:t>i</w:t>
-      </w:r>
-      <w:r>
-        <w:rPr>
-          <w:rFonts w:ascii="Helvetica" w:eastAsia="Helvetica Neue" w:hAnsi="Helvetica" w:cs="Helvetica"/>
-          <w:sz w:val="24"/>
-          <w:szCs w:val="24"/>
-        </w:rPr>
-        <w:t>dentificação das linhas e chave primária da tabela;</w:t>
-      </w:r>
-    </w:p>
-    <w:p>
-      <w:pPr>
-        <w:spacing w:line="480" w:lineRule="auto"/>
-        <w:jc w:val="both"/>
-        <w:rPr>
-          <w:rFonts w:ascii="Helvetica" w:eastAsia="Helvetica Neue" w:hAnsi="Helvetica" w:cs="Helvetica"/>
-          <w:sz w:val="24"/>
-          <w:szCs w:val="24"/>
-        </w:rPr>
-      </w:pPr>
-      <w:r>
-        <w:rPr>
-          <w:rFonts w:ascii="Helvetica" w:eastAsia="Helvetica Neue" w:hAnsi="Helvetica" w:cs="Helvetica"/>
-          <w:sz w:val="24"/>
-          <w:szCs w:val="24"/>
-        </w:rPr>
-        <w:t>nome varchar</w:t>
-      </w:r>
+      <w:proofErr w:type="spellStart"/>
+      <w:r>
+        <w:rPr>
+          <w:rFonts w:ascii="Helvetica" w:eastAsia="Helvetica Neue" w:hAnsi="Helvetica" w:cs="Helvetica"/>
+          <w:sz w:val="24"/>
+          <w:szCs w:val="24"/>
+        </w:rPr>
+        <w:t>varchar</w:t>
+      </w:r>
+      <w:proofErr w:type="spellEnd"/>
+      <w:r>
+        <w:rPr>
+          <w:rFonts w:ascii="Helvetica" w:eastAsia="Helvetica Neue" w:hAnsi="Helvetica" w:cs="Helvetica"/>
+          <w:sz w:val="24"/>
+          <w:szCs w:val="24"/>
+        </w:rPr>
+        <w:t xml:space="preserve"> - identificação do usuário;</w:t>
+      </w:r>
+    </w:p>
+    <w:p>
+      <w:pPr>
+        <w:spacing w:line="360" w:lineRule="auto"/>
+        <w:rPr>
+          <w:rFonts w:ascii="Helvetica" w:eastAsia="Helvetica Neue" w:hAnsi="Helvetica" w:cs="Helvetica"/>
+          <w:sz w:val="24"/>
+          <w:szCs w:val="24"/>
+        </w:rPr>
+      </w:pPr>
+      <w:proofErr w:type="spellStart"/>
+      <w:r>
+        <w:rPr>
+          <w:rFonts w:ascii="Helvetica" w:eastAsia="Helvetica Neue" w:hAnsi="Helvetica" w:cs="Helvetica"/>
+          <w:sz w:val="24"/>
+          <w:szCs w:val="24"/>
+        </w:rPr>
+        <w:t>e</w:t>
+      </w:r>
+      <w:r>
+        <w:rPr>
+          <w:rFonts w:ascii="Helvetica" w:eastAsia="Helvetica Neue" w:hAnsi="Helvetica" w:cs="Helvetica"/>
+          <w:sz w:val="24"/>
+          <w:szCs w:val="24"/>
+        </w:rPr>
+        <w:t>mail</w:t>
+      </w:r>
+      <w:proofErr w:type="spellEnd"/>
       <w:r>
         <w:rPr>
           <w:rFonts w:ascii="Helvetica" w:eastAsia="Helvetica Neue" w:hAnsi="Helvetica" w:cs="Helvetica"/>
@@ -234,33 +295,60 @@
         </w:rPr>
         <w:t xml:space="preserve"> </w:t>
       </w:r>
-      <w:r>
-        <w:rPr>
-          <w:rFonts w:ascii="Helvetica" w:eastAsia="Helvetica Neue" w:hAnsi="Helvetica" w:cs="Helvetica"/>
-          <w:sz w:val="24"/>
-          <w:szCs w:val="24"/>
-        </w:rPr>
-        <w:t>- identificação do usuário;</w:t>
-      </w:r>
-    </w:p>
-    <w:p>
-      <w:pPr>
-        <w:spacing w:line="480" w:lineRule="auto"/>
-        <w:jc w:val="both"/>
-        <w:rPr>
-          <w:rFonts w:ascii="Helvetica" w:eastAsia="Helvetica Neue" w:hAnsi="Helvetica" w:cs="Helvetica"/>
-          <w:sz w:val="24"/>
-          <w:szCs w:val="24"/>
-        </w:rPr>
-      </w:pPr>
-      <w:r>
-        <w:rPr>
-          <w:rFonts w:ascii="Helvetica" w:eastAsia="Helvetica Neue" w:hAnsi="Helvetica" w:cs="Helvetica"/>
-          <w:sz w:val="24"/>
-          <w:szCs w:val="24"/>
-        </w:rPr>
-        <w:t>email varchar</w:t>
-      </w:r>
+      <w:proofErr w:type="spellStart"/>
+      <w:r>
+        <w:rPr>
+          <w:rFonts w:ascii="Helvetica" w:eastAsia="Helvetica Neue" w:hAnsi="Helvetica" w:cs="Helvetica"/>
+          <w:sz w:val="24"/>
+          <w:szCs w:val="24"/>
+        </w:rPr>
+        <w:t>varchar</w:t>
+      </w:r>
+      <w:proofErr w:type="spellEnd"/>
+      <w:r>
+        <w:rPr>
+          <w:rFonts w:ascii="Helvetica" w:eastAsia="Helvetica Neue" w:hAnsi="Helvetica" w:cs="Helvetica"/>
+          <w:sz w:val="24"/>
+          <w:szCs w:val="24"/>
+        </w:rPr>
+        <w:t xml:space="preserve"> - cadastro e comunicação com o usuário;</w:t>
+      </w:r>
+    </w:p>
+    <w:p>
+      <w:pPr>
+        <w:spacing w:line="360" w:lineRule="auto"/>
+        <w:rPr>
+          <w:rFonts w:ascii="Helvetica" w:eastAsia="Helvetica Neue" w:hAnsi="Helvetica" w:cs="Helvetica"/>
+          <w:sz w:val="24"/>
+          <w:szCs w:val="24"/>
+        </w:rPr>
+      </w:pPr>
+      <w:r>
+        <w:rPr>
+          <w:rFonts w:ascii="Helvetica" w:eastAsia="Helvetica Neue" w:hAnsi="Helvetica" w:cs="Helvetica"/>
+          <w:sz w:val="24"/>
+          <w:szCs w:val="24"/>
+        </w:rPr>
+        <w:t>s</w:t>
+      </w:r>
+      <w:r>
+        <w:rPr>
+          <w:rFonts w:ascii="Helvetica" w:eastAsia="Helvetica Neue" w:hAnsi="Helvetica" w:cs="Helvetica"/>
+          <w:sz w:val="24"/>
+          <w:szCs w:val="24"/>
+        </w:rPr>
+        <w:t xml:space="preserve">enha </w:t>
+      </w:r>
+      <w:proofErr w:type="spellStart"/>
+      <w:r>
+        <w:rPr>
+          <w:rFonts w:ascii="Helvetica" w:eastAsia="Helvetica Neue" w:hAnsi="Helvetica" w:cs="Helvetica"/>
+          <w:sz w:val="24"/>
+          <w:szCs w:val="24"/>
+        </w:rPr>
+        <w:t>varchar</w:t>
+      </w:r>
+      <w:proofErr w:type="spellEnd"/>
       <w:r>
         <w:rPr>
           <w:rFonts w:ascii="Helvetica" w:eastAsia="Helvetica Neue" w:hAnsi="Helvetica" w:cs="Helvetica"/>
@@ -275,41 +363,6 @@
           <w:sz w:val="24"/>
           <w:szCs w:val="24"/>
         </w:rPr>
-        <w:t>- cadastro e comunicação com o usuário;</w:t>
-      </w:r>
-    </w:p>
-    <w:p>
-      <w:pPr>
-        <w:spacing w:line="480" w:lineRule="auto"/>
-        <w:jc w:val="both"/>
-        <w:rPr>
-          <w:rFonts w:ascii="Helvetica" w:eastAsia="Helvetica Neue" w:hAnsi="Helvetica" w:cs="Helvetica"/>
-          <w:sz w:val="24"/>
-          <w:szCs w:val="24"/>
-        </w:rPr>
-      </w:pPr>
-      <w:r>
-        <w:rPr>
-          <w:rFonts w:ascii="Helvetica" w:eastAsia="Helvetica Neue" w:hAnsi="Helvetica" w:cs="Helvetica"/>
-          <w:sz w:val="24"/>
-          <w:szCs w:val="24"/>
-        </w:rPr>
-        <w:t>senha varchar</w:t>
-      </w:r>
-      <w:r>
-        <w:rPr>
-          <w:rFonts w:ascii="Helvetica" w:eastAsia="Helvetica Neue" w:hAnsi="Helvetica" w:cs="Helvetica"/>
-          <w:sz w:val="24"/>
-          <w:szCs w:val="24"/>
-        </w:rPr>
-        <w:t xml:space="preserve"> </w:t>
-      </w:r>
-      <w:r>
-        <w:rPr>
-          <w:rFonts w:ascii="Helvetica" w:eastAsia="Helvetica Neue" w:hAnsi="Helvetica" w:cs="Helvetica"/>
-          <w:sz w:val="24"/>
-          <w:szCs w:val="24"/>
-        </w:rPr>
         <w:t>- senha para segurança de acesso do usuário</w:t>
       </w:r>
       <w:r>
@@ -323,37 +376,38 @@
     </w:p>
     <w:p>
       <w:pPr>
-        <w:spacing w:line="480" w:lineRule="auto"/>
-        <w:jc w:val="both"/>
-        <w:rPr>
-          <w:rFonts w:ascii="Helvetica" w:eastAsia="Helvetica Neue" w:hAnsi="Helvetica" w:cs="Helvetica"/>
-          <w:sz w:val="24"/>
-          <w:szCs w:val="24"/>
-        </w:rPr>
-      </w:pPr>
-      <w:r>
-        <w:rPr>
-          <w:rFonts w:ascii="Helvetica" w:eastAsia="Helvetica Neue" w:hAnsi="Helvetica" w:cs="Helvetica"/>
-          <w:sz w:val="24"/>
-          <w:szCs w:val="24"/>
-        </w:rPr>
-        <w:t>tipo varchar</w:t>
-      </w:r>
-      <w:r>
-        <w:rPr>
-          <w:rFonts w:ascii="Helvetica" w:eastAsia="Helvetica Neue" w:hAnsi="Helvetica" w:cs="Helvetica"/>
-          <w:sz w:val="24"/>
-          <w:szCs w:val="24"/>
-        </w:rPr>
-        <w:t xml:space="preserve"> </w:t>
-      </w:r>
-      <w:r>
-        <w:rPr>
-          <w:rFonts w:ascii="Helvetica" w:eastAsia="Helvetica Neue" w:hAnsi="Helvetica" w:cs="Helvetica"/>
-          <w:sz w:val="24"/>
-          <w:szCs w:val="24"/>
-        </w:rPr>
-        <w:t xml:space="preserve">- </w:t>
+        <w:spacing w:line="360" w:lineRule="auto"/>
+        <w:rPr>
+          <w:rFonts w:ascii="Helvetica" w:eastAsia="Helvetica Neue" w:hAnsi="Helvetica" w:cs="Helvetica"/>
+          <w:sz w:val="24"/>
+          <w:szCs w:val="24"/>
+        </w:rPr>
+      </w:pPr>
+      <w:r>
+        <w:rPr>
+          <w:rFonts w:ascii="Helvetica" w:eastAsia="Helvetica Neue" w:hAnsi="Helvetica" w:cs="Helvetica"/>
+          <w:sz w:val="24"/>
+          <w:szCs w:val="24"/>
+        </w:rPr>
+        <w:t xml:space="preserve">tipo </w:t>
+      </w:r>
+      <w:proofErr w:type="spellStart"/>
+      <w:r>
+        <w:rPr>
+          <w:rFonts w:ascii="Helvetica" w:eastAsia="Helvetica Neue" w:hAnsi="Helvetica" w:cs="Helvetica"/>
+          <w:sz w:val="24"/>
+          <w:szCs w:val="24"/>
+        </w:rPr>
+        <w:t>varchar</w:t>
+      </w:r>
+      <w:proofErr w:type="spellEnd"/>
+      <w:r>
+        <w:rPr>
+          <w:rFonts w:ascii="Helvetica" w:eastAsia="Helvetica Neue" w:hAnsi="Helvetica" w:cs="Helvetica"/>
+          <w:sz w:val="24"/>
+          <w:szCs w:val="24"/>
+        </w:rPr>
+        <w:t xml:space="preserve"> - </w:t>
       </w:r>
       <w:r>
         <w:rPr>
@@ -362,7 +416,16 @@
           <w:sz w:val="24"/>
           <w:szCs w:val="24"/>
         </w:rPr>
-        <w:t>identificação do tipo de usuário (“Produtor”, “Cliente”, “ONG”).</w:t>
+        <w:t>identificação do tipo de usuário (“Produtor”, “Cliente”, “ONG”)</w:t>
+      </w:r>
+      <w:r>
+        <w:rPr>
+          <w:rFonts w:ascii="Helvetica Neue" w:hAnsi="Helvetica Neue"/>
+          <w:color w:val="000000"/>
+          <w:sz w:val="24"/>
+          <w:szCs w:val="24"/>
+        </w:rPr>
+        <w:t>.</w:t>
       </w:r>
     </w:p>
     <w:p>
@@ -395,7 +458,6 @@
     </w:p>
     <w:p>
       <w:pPr>
-        <w:spacing w:line="480" w:lineRule="auto"/>
         <w:rPr>
           <w:rFonts w:ascii="Helvetica" w:eastAsia="Helvetica Neue" w:hAnsi="Helvetica" w:cs="Helvetica"/>
           <w:b/>
@@ -406,22 +468,31 @@
     </w:p>
     <w:p>
       <w:pPr>
-        <w:spacing w:line="480" w:lineRule="auto"/>
-        <w:jc w:val="both"/>
-        <w:rPr>
-          <w:rFonts w:ascii="Helvetica" w:eastAsia="Helvetica Neue" w:hAnsi="Helvetica" w:cs="Helvetica"/>
-          <w:sz w:val="24"/>
-          <w:szCs w:val="24"/>
-        </w:rPr>
-      </w:pPr>
-      <w:r>
-        <w:rPr>
-          <w:rFonts w:ascii="Helvetica" w:eastAsia="Helvetica Neue" w:hAnsi="Helvetica" w:cs="Helvetica"/>
-          <w:sz w:val="24"/>
-          <w:szCs w:val="24"/>
-        </w:rPr>
-        <w:t>id integer</w:t>
-      </w:r>
+        <w:spacing w:line="360" w:lineRule="auto"/>
+        <w:rPr>
+          <w:rFonts w:ascii="Helvetica" w:eastAsia="Helvetica Neue" w:hAnsi="Helvetica" w:cs="Helvetica"/>
+          <w:sz w:val="24"/>
+          <w:szCs w:val="24"/>
+        </w:rPr>
+      </w:pPr>
+      <w:r>
+        <w:rPr>
+          <w:rFonts w:ascii="Helvetica" w:eastAsia="Helvetica Neue" w:hAnsi="Helvetica" w:cs="Helvetica"/>
+          <w:sz w:val="24"/>
+          <w:szCs w:val="24"/>
+        </w:rPr>
+        <w:t xml:space="preserve">id </w:t>
+      </w:r>
+      <w:proofErr w:type="spellStart"/>
+      <w:r>
+        <w:rPr>
+          <w:rFonts w:ascii="Helvetica" w:eastAsia="Helvetica Neue" w:hAnsi="Helvetica" w:cs="Helvetica"/>
+          <w:sz w:val="24"/>
+          <w:szCs w:val="24"/>
+        </w:rPr>
+        <w:t>integer</w:t>
+      </w:r>
+      <w:proofErr w:type="spellEnd"/>
       <w:r>
         <w:rPr>
           <w:rFonts w:ascii="Helvetica" w:eastAsia="Helvetica Neue" w:hAnsi="Helvetica" w:cs="Helvetica"/>
@@ -433,22 +504,47 @@
     </w:p>
     <w:p>
       <w:pPr>
-        <w:spacing w:line="480" w:lineRule="auto"/>
-        <w:jc w:val="both"/>
-        <w:rPr>
-          <w:rFonts w:ascii="Helvetica" w:eastAsia="Helvetica Neue" w:hAnsi="Helvetica" w:cs="Helvetica"/>
-          <w:sz w:val="24"/>
-          <w:szCs w:val="24"/>
-        </w:rPr>
-      </w:pPr>
-      <w:r>
-        <w:rPr>
-          <w:rFonts w:ascii="Helvetica" w:eastAsia="Helvetica Neue" w:hAnsi="Helvetica" w:cs="Helvetica"/>
-          <w:sz w:val="24"/>
-          <w:szCs w:val="24"/>
-        </w:rPr>
-        <w:t>nome varchar</w:t>
-      </w:r>
+        <w:spacing w:line="360" w:lineRule="auto"/>
+        <w:rPr>
+          <w:rFonts w:ascii="Helvetica" w:eastAsia="Helvetica Neue" w:hAnsi="Helvetica" w:cs="Helvetica"/>
+          <w:sz w:val="24"/>
+          <w:szCs w:val="24"/>
+        </w:rPr>
+      </w:pPr>
+      <w:r>
+        <w:rPr>
+          <w:rFonts w:ascii="Helvetica" w:eastAsia="Helvetica Neue" w:hAnsi="Helvetica" w:cs="Helvetica"/>
+          <w:sz w:val="24"/>
+          <w:szCs w:val="24"/>
+        </w:rPr>
+        <w:t>n</w:t>
+      </w:r>
+      <w:r>
+        <w:rPr>
+          <w:rFonts w:ascii="Helvetica" w:eastAsia="Helvetica Neue" w:hAnsi="Helvetica" w:cs="Helvetica"/>
+          <w:sz w:val="24"/>
+          <w:szCs w:val="24"/>
+        </w:rPr>
+        <w:t>ome</w:t>
+      </w:r>
+      <w:r>
+        <w:rPr>
+          <w:rFonts w:ascii="Helvetica" w:eastAsia="Helvetica Neue" w:hAnsi="Helvetica" w:cs="Helvetica"/>
+          <w:sz w:val="24"/>
+          <w:szCs w:val="24"/>
+        </w:rPr>
+        <w:t xml:space="preserve"> </w:t>
+      </w:r>
+      <w:proofErr w:type="spellStart"/>
+      <w:r>
+        <w:rPr>
+          <w:rFonts w:ascii="Helvetica" w:eastAsia="Helvetica Neue" w:hAnsi="Helvetica" w:cs="Helvetica"/>
+          <w:sz w:val="24"/>
+          <w:szCs w:val="24"/>
+        </w:rPr>
+        <w:t>varchar</w:t>
+      </w:r>
+      <w:proofErr w:type="spellEnd"/>
       <w:r>
         <w:rPr>
           <w:rFonts w:ascii="Helvetica" w:eastAsia="Helvetica Neue" w:hAnsi="Helvetica" w:cs="Helvetica"/>
@@ -461,29 +557,48 @@
     <w:p>
       <w:pPr>
         <w:spacing w:line="360" w:lineRule="auto"/>
-        <w:jc w:val="both"/>
-        <w:rPr>
-          <w:rFonts w:ascii="Helvetica" w:eastAsia="Helvetica Neue" w:hAnsi="Helvetica" w:cs="Helvetica"/>
-          <w:sz w:val="24"/>
-          <w:szCs w:val="24"/>
-        </w:rPr>
-      </w:pPr>
-      <w:r>
-        <w:rPr>
-          <w:rFonts w:ascii="Helvetica" w:eastAsia="Helvetica Neue" w:hAnsi="Helvetica" w:cs="Helvetica"/>
-          <w:sz w:val="24"/>
-          <w:szCs w:val="24"/>
-        </w:rPr>
-        <w:t>ativo boolean</w:t>
-      </w:r>
-      <w:r>
-        <w:rPr>
-          <w:rFonts w:ascii="Helvetica" w:eastAsia="Helvetica Neue" w:hAnsi="Helvetica" w:cs="Helvetica"/>
-          <w:sz w:val="24"/>
-          <w:szCs w:val="24"/>
-        </w:rPr>
-        <w:t xml:space="preserve"> - identificação de categorias ativas e inativas que serão trabalhadas posteriormente pelo back</w:t>
-      </w:r>
+        <w:rPr>
+          <w:rFonts w:ascii="Helvetica" w:eastAsia="Helvetica Neue" w:hAnsi="Helvetica" w:cs="Helvetica"/>
+          <w:sz w:val="24"/>
+          <w:szCs w:val="24"/>
+        </w:rPr>
+      </w:pPr>
+      <w:r>
+        <w:rPr>
+          <w:rFonts w:ascii="Helvetica" w:eastAsia="Helvetica Neue" w:hAnsi="Helvetica" w:cs="Helvetica"/>
+          <w:sz w:val="24"/>
+          <w:szCs w:val="24"/>
+        </w:rPr>
+        <w:t xml:space="preserve">ativo </w:t>
+      </w:r>
+      <w:proofErr w:type="spellStart"/>
+      <w:r>
+        <w:rPr>
+          <w:rFonts w:ascii="Helvetica" w:eastAsia="Helvetica Neue" w:hAnsi="Helvetica" w:cs="Helvetica"/>
+          <w:sz w:val="24"/>
+          <w:szCs w:val="24"/>
+        </w:rPr>
+        <w:t>boolean</w:t>
+      </w:r>
+      <w:proofErr w:type="spellEnd"/>
+      <w:r>
+        <w:rPr>
+          <w:rFonts w:ascii="Helvetica" w:eastAsia="Helvetica Neue" w:hAnsi="Helvetica" w:cs="Helvetica"/>
+          <w:sz w:val="24"/>
+          <w:szCs w:val="24"/>
+        </w:rPr>
+        <w:t xml:space="preserve"> - identificação de categorias ativas e inativas que serão trabalhadas posteriormente pelo </w:t>
+      </w:r>
+      <w:proofErr w:type="spellStart"/>
+      <w:r>
+        <w:rPr>
+          <w:rFonts w:ascii="Helvetica" w:eastAsia="Helvetica Neue" w:hAnsi="Helvetica" w:cs="Helvetica"/>
+          <w:sz w:val="24"/>
+          <w:szCs w:val="24"/>
+        </w:rPr>
+        <w:t>back</w:t>
+      </w:r>
+      <w:proofErr w:type="spellEnd"/>
       <w:r>
         <w:rPr>
           <w:rFonts w:ascii="Helvetica" w:eastAsia="Helvetica Neue" w:hAnsi="Helvetica" w:cs="Helvetica"/>
@@ -498,7 +613,53 @@
           <w:sz w:val="24"/>
           <w:szCs w:val="24"/>
         </w:rPr>
-        <w:t xml:space="preserve"> end;</w:t>
+        <w:t xml:space="preserve"> </w:t>
+      </w:r>
+      <w:proofErr w:type="spellStart"/>
+      <w:r>
+        <w:rPr>
+          <w:rFonts w:ascii="Helvetica" w:eastAsia="Helvetica Neue" w:hAnsi="Helvetica" w:cs="Helvetica"/>
+          <w:sz w:val="24"/>
+          <w:szCs w:val="24"/>
+        </w:rPr>
+        <w:t>end</w:t>
+      </w:r>
+      <w:proofErr w:type="spellEnd"/>
+      <w:r>
+        <w:rPr>
+          <w:rFonts w:ascii="Helvetica" w:eastAsia="Helvetica Neue" w:hAnsi="Helvetica" w:cs="Helvetica"/>
+          <w:sz w:val="24"/>
+          <w:szCs w:val="24"/>
+        </w:rPr>
+        <w:t>;</w:t>
+      </w:r>
+    </w:p>
+    <w:p>
+      <w:pPr>
+        <w:rPr>
+          <w:rFonts w:ascii="Helvetica" w:eastAsia="Helvetica Neue" w:hAnsi="Helvetica" w:cs="Helvetica"/>
+          <w:sz w:val="24"/>
+          <w:szCs w:val="24"/>
+        </w:rPr>
+      </w:pPr>
+    </w:p>
+    <w:p>
+      <w:pPr>
+        <w:rPr>
+          <w:rFonts w:ascii="Helvetica" w:eastAsia="Helvetica Neue" w:hAnsi="Helvetica" w:cs="Helvetica"/>
+          <w:b/>
+          <w:sz w:val="24"/>
+          <w:szCs w:val="24"/>
+        </w:rPr>
+      </w:pPr>
+      <w:r>
+        <w:rPr>
+          <w:rFonts w:ascii="Helvetica" w:eastAsia="Helvetica Neue" w:hAnsi="Helvetica" w:cs="Helvetica"/>
+          <w:b/>
+          <w:sz w:val="24"/>
+          <w:szCs w:val="24"/>
+        </w:rPr>
+        <w:t>Tabela Produto</w:t>
       </w:r>
     </w:p>
     <w:p>
@@ -506,6 +667,7 @@
         <w:spacing w:line="360" w:lineRule="auto"/>
         <w:rPr>
           <w:rFonts w:ascii="Helvetica" w:eastAsia="Helvetica Neue" w:hAnsi="Helvetica" w:cs="Helvetica"/>
+          <w:b/>
           <w:sz w:val="24"/>
           <w:szCs w:val="24"/>
         </w:rPr>
@@ -516,19 +678,35 @@
         <w:spacing w:line="360" w:lineRule="auto"/>
         <w:rPr>
           <w:rFonts w:ascii="Helvetica" w:eastAsia="Helvetica Neue" w:hAnsi="Helvetica" w:cs="Helvetica"/>
-          <w:b/>
-          <w:sz w:val="24"/>
-          <w:szCs w:val="24"/>
-        </w:rPr>
-      </w:pPr>
-      <w:r>
-        <w:rPr>
-          <w:rFonts w:ascii="Helvetica" w:eastAsia="Helvetica Neue" w:hAnsi="Helvetica" w:cs="Helvetica"/>
-          <w:b/>
-          <w:sz w:val="24"/>
-          <w:szCs w:val="24"/>
-        </w:rPr>
-        <w:t>Tabela Produto</w:t>
+          <w:sz w:val="24"/>
+          <w:szCs w:val="24"/>
+        </w:rPr>
+      </w:pPr>
+      <w:r>
+        <w:rPr>
+          <w:rFonts w:ascii="Helvetica" w:eastAsia="Helvetica Neue" w:hAnsi="Helvetica" w:cs="Helvetica"/>
+          <w:sz w:val="24"/>
+          <w:szCs w:val="24"/>
+        </w:rPr>
+        <w:t xml:space="preserve">id </w:t>
+      </w:r>
+      <w:proofErr w:type="spellStart"/>
+      <w:r>
+        <w:rPr>
+          <w:rFonts w:ascii="Helvetica" w:eastAsia="Helvetica Neue" w:hAnsi="Helvetica" w:cs="Helvetica"/>
+          <w:sz w:val="24"/>
+          <w:szCs w:val="24"/>
+        </w:rPr>
+        <w:t>integer</w:t>
+      </w:r>
+      <w:proofErr w:type="spellEnd"/>
+      <w:r>
+        <w:rPr>
+          <w:rFonts w:ascii="Helvetica" w:eastAsia="Helvetica Neue" w:hAnsi="Helvetica" w:cs="Helvetica"/>
+          <w:sz w:val="24"/>
+          <w:szCs w:val="24"/>
+        </w:rPr>
+        <w:t xml:space="preserve"> - Identificação das linhas e chave primária da tabela;</w:t>
       </w:r>
     </w:p>
     <w:p>
@@ -536,45 +714,6 @@
         <w:spacing w:line="360" w:lineRule="auto"/>
         <w:rPr>
           <w:rFonts w:ascii="Helvetica" w:eastAsia="Helvetica Neue" w:hAnsi="Helvetica" w:cs="Helvetica"/>
-          <w:b/>
-          <w:sz w:val="24"/>
-          <w:szCs w:val="24"/>
-        </w:rPr>
-      </w:pPr>
-    </w:p>
-    <w:p>
-      <w:pPr>
-        <w:spacing w:line="480" w:lineRule="auto"/>
-        <w:jc w:val="both"/>
-        <w:rPr>
-          <w:rFonts w:ascii="Helvetica" w:eastAsia="Helvetica Neue" w:hAnsi="Helvetica" w:cs="Helvetica"/>
-          <w:sz w:val="24"/>
-          <w:szCs w:val="24"/>
-        </w:rPr>
-      </w:pPr>
-      <w:r>
-        <w:rPr>
-          <w:rFonts w:ascii="Helvetica" w:eastAsia="Helvetica Neue" w:hAnsi="Helvetica" w:cs="Helvetica"/>
-          <w:sz w:val="24"/>
-          <w:szCs w:val="24"/>
-        </w:rPr>
-        <w:t>id integer</w:t>
-      </w:r>
-      <w:r>
-        <w:rPr>
-          <w:rFonts w:ascii="Helvetica" w:eastAsia="Helvetica Neue" w:hAnsi="Helvetica" w:cs="Helvetica"/>
-          <w:sz w:val="24"/>
-          <w:szCs w:val="24"/>
-        </w:rPr>
-        <w:t xml:space="preserve"> - Identificação das linhas e chave primária da tabela;</w:t>
-      </w:r>
-    </w:p>
-    <w:p>
-      <w:pPr>
-        <w:spacing w:line="480" w:lineRule="auto"/>
-        <w:jc w:val="both"/>
-        <w:rPr>
-          <w:rFonts w:ascii="Helvetica" w:eastAsia="Helvetica Neue" w:hAnsi="Helvetica" w:cs="Helvetica"/>
           <w:sz w:val="24"/>
           <w:szCs w:val="24"/>
         </w:rPr>
@@ -601,8 +740,18 @@
           <w:sz w:val="24"/>
           <w:szCs w:val="24"/>
         </w:rPr>
-        <w:t xml:space="preserve"> varchar</w:t>
-      </w:r>
+        <w:t xml:space="preserve"> </w:t>
+      </w:r>
+      <w:proofErr w:type="spellStart"/>
+      <w:r>
+        <w:rPr>
+          <w:rFonts w:ascii="Helvetica" w:eastAsia="Helvetica Neue" w:hAnsi="Helvetica" w:cs="Helvetica"/>
+          <w:sz w:val="24"/>
+          <w:szCs w:val="24"/>
+        </w:rPr>
+        <w:t>varchar</w:t>
+      </w:r>
+      <w:proofErr w:type="spellEnd"/>
       <w:r>
         <w:rPr>
           <w:rFonts w:ascii="Helvetica" w:eastAsia="Helvetica Neue" w:hAnsi="Helvetica" w:cs="Helvetica"/>
@@ -614,8 +763,7 @@
     </w:p>
     <w:p>
       <w:pPr>
-        <w:spacing w:line="480" w:lineRule="auto"/>
-        <w:jc w:val="both"/>
+        <w:spacing w:line="360" w:lineRule="auto"/>
         <w:rPr>
           <w:rFonts w:ascii="Helvetica" w:eastAsia="Helvetica Neue" w:hAnsi="Helvetica" w:cs="Helvetica"/>
           <w:sz w:val="24"/>
@@ -657,8 +805,7 @@
     </w:p>
     <w:p>
       <w:pPr>
-        <w:spacing w:line="480" w:lineRule="auto"/>
-        <w:jc w:val="both"/>
+        <w:spacing w:line="360" w:lineRule="auto"/>
         <w:rPr>
           <w:rFonts w:ascii="Helvetica" w:eastAsia="Helvetica Neue" w:hAnsi="Helvetica" w:cs="Helvetica"/>
           <w:sz w:val="24"/>
@@ -681,13 +828,23 @@
         </w:rPr>
         <w:t xml:space="preserve">uantidade </w:t>
       </w:r>
-      <w:r>
-        <w:rPr>
-          <w:rFonts w:ascii="Helvetica" w:eastAsia="Helvetica Neue" w:hAnsi="Helvetica" w:cs="Helvetica"/>
-          <w:sz w:val="24"/>
-          <w:szCs w:val="24"/>
-        </w:rPr>
-        <w:t xml:space="preserve">integer </w:t>
+      <w:proofErr w:type="spellStart"/>
+      <w:r>
+        <w:rPr>
+          <w:rFonts w:ascii="Helvetica" w:eastAsia="Helvetica Neue" w:hAnsi="Helvetica" w:cs="Helvetica"/>
+          <w:sz w:val="24"/>
+          <w:szCs w:val="24"/>
+        </w:rPr>
+        <w:t>integer</w:t>
+      </w:r>
+      <w:proofErr w:type="spellEnd"/>
+      <w:r>
+        <w:rPr>
+          <w:rFonts w:ascii="Helvetica" w:eastAsia="Helvetica Neue" w:hAnsi="Helvetica" w:cs="Helvetica"/>
+          <w:sz w:val="24"/>
+          <w:szCs w:val="24"/>
+        </w:rPr>
+        <w:t xml:space="preserve"> </w:t>
       </w:r>
       <w:r>
         <w:rPr>
@@ -701,28 +858,81 @@
     <w:p>
       <w:pPr>
         <w:spacing w:line="360" w:lineRule="auto"/>
-        <w:jc w:val="both"/>
-        <w:rPr>
-          <w:rFonts w:ascii="Helvetica" w:eastAsia="Helvetica Neue" w:hAnsi="Helvetica" w:cs="Helvetica"/>
-          <w:sz w:val="24"/>
-          <w:szCs w:val="24"/>
-        </w:rPr>
-      </w:pPr>
-      <w:r>
-        <w:rPr>
-          <w:rFonts w:ascii="Helvetica" w:eastAsia="Helvetica Neue" w:hAnsi="Helvetica" w:cs="Helvetica"/>
-          <w:sz w:val="24"/>
-          <w:szCs w:val="24"/>
-        </w:rPr>
-        <w:t xml:space="preserve">estoque boolean </w:t>
-      </w:r>
-      <w:r>
-        <w:rPr>
-          <w:rFonts w:ascii="Helvetica" w:eastAsia="Helvetica Neue" w:hAnsi="Helvetica" w:cs="Helvetica"/>
-          <w:sz w:val="24"/>
-          <w:szCs w:val="24"/>
-        </w:rPr>
-        <w:t xml:space="preserve">- se houver estoque disponível - true, senão - false. Será utilizado para controle das vendas através do back </w:t>
+        <w:rPr>
+          <w:rFonts w:ascii="Helvetica" w:eastAsia="Helvetica Neue" w:hAnsi="Helvetica" w:cs="Helvetica"/>
+          <w:sz w:val="24"/>
+          <w:szCs w:val="24"/>
+        </w:rPr>
+      </w:pPr>
+      <w:r>
+        <w:rPr>
+          <w:rFonts w:ascii="Helvetica" w:eastAsia="Helvetica Neue" w:hAnsi="Helvetica" w:cs="Helvetica"/>
+          <w:sz w:val="24"/>
+          <w:szCs w:val="24"/>
+        </w:rPr>
+        <w:t xml:space="preserve">estoque </w:t>
+      </w:r>
+      <w:proofErr w:type="spellStart"/>
+      <w:r>
+        <w:rPr>
+          <w:rFonts w:ascii="Helvetica" w:eastAsia="Helvetica Neue" w:hAnsi="Helvetica" w:cs="Helvetica"/>
+          <w:sz w:val="24"/>
+          <w:szCs w:val="24"/>
+        </w:rPr>
+        <w:t>boolean</w:t>
+      </w:r>
+      <w:proofErr w:type="spellEnd"/>
+      <w:r>
+        <w:rPr>
+          <w:rFonts w:ascii="Helvetica" w:eastAsia="Helvetica Neue" w:hAnsi="Helvetica" w:cs="Helvetica"/>
+          <w:sz w:val="24"/>
+          <w:szCs w:val="24"/>
+        </w:rPr>
+        <w:t xml:space="preserve"> </w:t>
+      </w:r>
+      <w:r>
+        <w:rPr>
+          <w:rFonts w:ascii="Helvetica" w:eastAsia="Helvetica Neue" w:hAnsi="Helvetica" w:cs="Helvetica"/>
+          <w:sz w:val="24"/>
+          <w:szCs w:val="24"/>
+        </w:rPr>
+        <w:t xml:space="preserve">- se houver estoque disponível - </w:t>
+      </w:r>
+      <w:proofErr w:type="spellStart"/>
+      <w:r>
+        <w:rPr>
+          <w:rFonts w:ascii="Helvetica" w:eastAsia="Helvetica Neue" w:hAnsi="Helvetica" w:cs="Helvetica"/>
+          <w:sz w:val="24"/>
+          <w:szCs w:val="24"/>
+        </w:rPr>
+        <w:t>true</w:t>
+      </w:r>
+      <w:proofErr w:type="spellEnd"/>
+      <w:r>
+        <w:rPr>
+          <w:rFonts w:ascii="Helvetica" w:eastAsia="Helvetica Neue" w:hAnsi="Helvetica" w:cs="Helvetica"/>
+          <w:sz w:val="24"/>
+          <w:szCs w:val="24"/>
+        </w:rPr>
+        <w:t xml:space="preserve">, senão - false. Será utilizado para controle das vendas através do </w:t>
+      </w:r>
+      <w:proofErr w:type="spellStart"/>
+      <w:r>
+        <w:rPr>
+          <w:rFonts w:ascii="Helvetica" w:eastAsia="Helvetica Neue" w:hAnsi="Helvetica" w:cs="Helvetica"/>
+          <w:sz w:val="24"/>
+          <w:szCs w:val="24"/>
+        </w:rPr>
+        <w:t>back</w:t>
+      </w:r>
+      <w:proofErr w:type="spellEnd"/>
+      <w:r>
+        <w:rPr>
+          <w:rFonts w:ascii="Helvetica" w:eastAsia="Helvetica Neue" w:hAnsi="Helvetica" w:cs="Helvetica"/>
+          <w:sz w:val="24"/>
+          <w:szCs w:val="24"/>
+        </w:rPr>
+        <w:t xml:space="preserve"> </w:t>
       </w:r>
       <w:r>
         <w:rPr>
@@ -732,61 +942,35 @@
         </w:rPr>
         <w:t xml:space="preserve">- </w:t>
       </w:r>
-      <w:r>
-        <w:rPr>
-          <w:rFonts w:ascii="Helvetica" w:eastAsia="Helvetica Neue" w:hAnsi="Helvetica" w:cs="Helvetica"/>
-          <w:sz w:val="24"/>
-          <w:szCs w:val="24"/>
-        </w:rPr>
-        <w:t>end;</w:t>
-      </w:r>
-    </w:p>
-    <w:p>
-      <w:pPr>
-        <w:spacing w:before="240" w:after="240" w:line="360" w:lineRule="auto"/>
-        <w:jc w:val="both"/>
-        <w:rPr>
-          <w:rFonts w:ascii="Helvetica" w:eastAsia="Helvetica Neue" w:hAnsi="Helvetica" w:cs="Helvetica"/>
-          <w:sz w:val="24"/>
-          <w:szCs w:val="24"/>
-        </w:rPr>
-      </w:pPr>
-      <w:r>
-        <w:rPr>
-          <w:rFonts w:ascii="Helvetica" w:eastAsia="Helvetica Neue" w:hAnsi="Helvetica" w:cs="Helvetica"/>
-          <w:sz w:val="24"/>
-          <w:szCs w:val="24"/>
-        </w:rPr>
-        <w:lastRenderedPageBreak/>
-        <w:t xml:space="preserve">doacao varchar – identifica se o produto adquirido será destinado </w:t>
-      </w:r>
-      <w:r>
-        <w:rPr>
-          <w:rFonts w:ascii="Helvetica" w:eastAsia="Helvetica Neue" w:hAnsi="Helvetica" w:cs="Helvetica"/>
-          <w:sz w:val="24"/>
-          <w:szCs w:val="24"/>
-        </w:rPr>
-        <w:t>a alguma das</w:t>
-      </w:r>
-      <w:r>
-        <w:rPr>
-          <w:rFonts w:ascii="Helvetica" w:eastAsia="Helvetica Neue" w:hAnsi="Helvetica" w:cs="Helvetica"/>
-          <w:sz w:val="24"/>
-          <w:szCs w:val="24"/>
-        </w:rPr>
-        <w:t xml:space="preserve"> ONGs cadastradas;</w:t>
+      <w:proofErr w:type="spellStart"/>
+      <w:r>
+        <w:rPr>
+          <w:rFonts w:ascii="Helvetica" w:eastAsia="Helvetica Neue" w:hAnsi="Helvetica" w:cs="Helvetica"/>
+          <w:sz w:val="24"/>
+          <w:szCs w:val="24"/>
+        </w:rPr>
+        <w:t>end</w:t>
+      </w:r>
+      <w:proofErr w:type="spellEnd"/>
+      <w:r>
+        <w:rPr>
+          <w:rFonts w:ascii="Helvetica" w:eastAsia="Helvetica Neue" w:hAnsi="Helvetica" w:cs="Helvetica"/>
+          <w:sz w:val="24"/>
+          <w:szCs w:val="24"/>
+        </w:rPr>
+        <w:t>;</w:t>
       </w:r>
     </w:p>
     <w:p>
       <w:pPr>
         <w:spacing w:line="360" w:lineRule="auto"/>
-        <w:jc w:val="both"/>
-        <w:rPr>
-          <w:rFonts w:ascii="Helvetica" w:eastAsia="Helvetica Neue" w:hAnsi="Helvetica" w:cs="Helvetica"/>
-          <w:sz w:val="24"/>
-          <w:szCs w:val="24"/>
-        </w:rPr>
-      </w:pPr>
+        <w:rPr>
+          <w:rFonts w:ascii="Helvetica" w:eastAsia="Helvetica Neue" w:hAnsi="Helvetica" w:cs="Helvetica"/>
+          <w:sz w:val="24"/>
+          <w:szCs w:val="24"/>
+        </w:rPr>
+      </w:pPr>
+      <w:proofErr w:type="spellStart"/>
       <w:r>
         <w:rPr>
           <w:rFonts w:ascii="Helvetica" w:eastAsia="Helvetica Neue" w:hAnsi="Helvetica" w:cs="Helvetica"/>
@@ -803,14 +987,25 @@
         </w:rPr>
         <w:t>ategoria_id</w:t>
       </w:r>
-      <w:r>
-        <w:rPr>
-          <w:rFonts w:ascii="Helvetica" w:eastAsia="Helvetica Neue" w:hAnsi="Helvetica" w:cs="Helvetica"/>
-          <w:sz w:val="24"/>
-          <w:szCs w:val="24"/>
-        </w:rPr>
-        <w:t xml:space="preserve"> integer</w:t>
-      </w:r>
+      <w:proofErr w:type="spellEnd"/>
+      <w:r>
+        <w:rPr>
+          <w:rFonts w:ascii="Helvetica" w:eastAsia="Helvetica Neue" w:hAnsi="Helvetica" w:cs="Helvetica"/>
+          <w:sz w:val="24"/>
+          <w:szCs w:val="24"/>
+        </w:rPr>
+        <w:t xml:space="preserve"> </w:t>
+      </w:r>
+      <w:proofErr w:type="spellStart"/>
+      <w:r>
+        <w:rPr>
+          <w:rFonts w:ascii="Helvetica" w:eastAsia="Helvetica Neue" w:hAnsi="Helvetica" w:cs="Helvetica"/>
+          <w:sz w:val="24"/>
+          <w:szCs w:val="24"/>
+        </w:rPr>
+        <w:t>integer</w:t>
+      </w:r>
+      <w:proofErr w:type="spellEnd"/>
       <w:r>
         <w:rPr>
           <w:rFonts w:ascii="Helvetica" w:eastAsia="Helvetica Neue" w:hAnsi="Helvetica" w:cs="Helvetica"/>

</xml_diff>